<commit_message>
Finished session 'sobre as diferentes definições de populismo'
</commit_message>
<xml_diff>
--- a/Artigo.docx
+++ b/Artigo.docx
@@ -41,7 +41,7 @@
           <w:sz w:val="52"/>
           <w:szCs w:val="80"/>
         </w:rPr>
-        <w:t xml:space="preserve">por voto direto </w:t>
+        <w:t>p</w:t>
       </w:r>
       <w:r>
         <w:rPr>
@@ -49,26 +49,50 @@
           <w:sz w:val="52"/>
           <w:szCs w:val="80"/>
         </w:rPr>
-        <w:t>no Brasil</w:t>
-      </w:r>
-    </w:p>
-    <w:p>
-      <w:pPr>
-        <w:jc w:val="center"/>
+        <w:t>elo</w:t>
+      </w:r>
+      <w:r>
         <w:rPr>
           <w:rFonts w:ascii="Times New Roman" w:hAnsi="Times New Roman" w:cs="Times New Roman"/>
           <w:sz w:val="52"/>
           <w:szCs w:val="80"/>
         </w:rPr>
-      </w:pPr>
+        <w:t xml:space="preserve"> voto </w:t>
+      </w:r>
       <w:r>
         <w:rPr>
           <w:rFonts w:ascii="Times New Roman" w:hAnsi="Times New Roman" w:cs="Times New Roman"/>
           <w:sz w:val="52"/>
           <w:szCs w:val="80"/>
         </w:rPr>
-        <w:t>FLP0472</w:t>
-      </w:r>
+        <w:t>popular</w:t>
+      </w:r>
+      <w:r>
+        <w:rPr>
+          <w:rFonts w:ascii="Times New Roman" w:hAnsi="Times New Roman" w:cs="Times New Roman"/>
+          <w:sz w:val="52"/>
+          <w:szCs w:val="80"/>
+        </w:rPr>
+        <w:t xml:space="preserve"> </w:t>
+      </w:r>
+      <w:r>
+        <w:rPr>
+          <w:rFonts w:ascii="Times New Roman" w:hAnsi="Times New Roman" w:cs="Times New Roman"/>
+          <w:sz w:val="52"/>
+          <w:szCs w:val="80"/>
+        </w:rPr>
+        <w:t>no Brasil</w:t>
+      </w:r>
+    </w:p>
+    <w:p>
+      <w:pPr>
+        <w:jc w:val="center"/>
+        <w:rPr>
+          <w:rFonts w:ascii="Times New Roman" w:hAnsi="Times New Roman" w:cs="Times New Roman"/>
+          <w:sz w:val="52"/>
+          <w:szCs w:val="80"/>
+        </w:rPr>
+      </w:pPr>
     </w:p>
     <w:p>
       <w:pPr>
@@ -252,7 +276,7 @@
           <w:sz w:val="24"/>
           <w:szCs w:val="24"/>
         </w:rPr>
-        <w:t>01</w:t>
+        <w:t>09</w:t>
       </w:r>
       <w:r>
         <w:rPr>
@@ -268,7 +292,7 @@
           <w:sz w:val="24"/>
           <w:szCs w:val="24"/>
         </w:rPr>
-        <w:t>09</w:t>
+        <w:t>11</w:t>
       </w:r>
       <w:r>
         <w:rPr>
@@ -372,8 +396,6 @@
         </w:rPr>
         <w:t>trabalho</w:t>
       </w:r>
-      <w:bookmarkStart w:id="0" w:name="_GoBack"/>
-      <w:bookmarkEnd w:id="0"/>
       <w:r>
         <w:rPr>
           <w:rFonts w:ascii="Times New Roman" w:eastAsia="Times New Roman" w:hAnsi="Times New Roman" w:cs="Times New Roman"/>
@@ -400,7 +422,23 @@
           <w:sz w:val="24"/>
           <w:lang w:eastAsia="pt-BR"/>
         </w:rPr>
-        <w:t>Este trabalho é inspirado no artigo de Paolo Ricci, Mauricio Izumi e Davi Moreira, intitulado “O populismo no Brasil (1985-2019): um velho conceito a partir de uma nova abordagem”, que estabelece uma definição “ideacional” de populismo. Essa definição estabelece que o populismo é, acima de tudo, o estabelecimento de uma distinção moral entre o “povo” e a elite</w:t>
+        <w:t xml:space="preserve">Este trabalho é inspirado no artigo de Paolo Ricci, Mauricio Izumi e Davi Moreira, intitulado “O populismo no Brasil (1985-2019): um velho conceito a partir de uma nova abordagem”, que estabelece uma definição “ideacional” de populismo. Essa definição </w:t>
+      </w:r>
+      <w:r>
+        <w:rPr>
+          <w:rFonts w:ascii="Times New Roman" w:eastAsia="Times New Roman" w:hAnsi="Times New Roman" w:cs="Times New Roman"/>
+          <w:sz w:val="24"/>
+          <w:lang w:eastAsia="pt-BR"/>
+        </w:rPr>
+        <w:t>teoriza</w:t>
+      </w:r>
+      <w:r>
+        <w:rPr>
+          <w:rFonts w:ascii="Times New Roman" w:eastAsia="Times New Roman" w:hAnsi="Times New Roman" w:cs="Times New Roman"/>
+          <w:sz w:val="24"/>
+          <w:lang w:eastAsia="pt-BR"/>
+        </w:rPr>
+        <w:t xml:space="preserve"> que o populismo é, acima de tudo, o estabelecimento de uma distinção moral entre o “povo” e a elite</w:t>
       </w:r>
       <w:r>
         <w:rPr>
@@ -424,27 +462,32 @@
           <w:sz w:val="24"/>
           <w:lang w:eastAsia="pt-BR"/>
         </w:rPr>
-        <w:t>Hawkins e Rovira Kaltwasser (2017)</w:t>
-      </w:r>
-      <w:r>
-        <w:rPr>
-          <w:rFonts w:ascii="Times New Roman" w:eastAsia="Times New Roman" w:hAnsi="Times New Roman" w:cs="Times New Roman"/>
-          <w:sz w:val="24"/>
-          <w:lang w:eastAsia="pt-BR"/>
-        </w:rPr>
-        <w:t>, essa abordagem é uma melhoria substancial nesse ramo de estudo, pois nos permite gerar conhecimento acumulativo, adotar um diálogo acadêmico e conduzir pesquisas inter-regionais e até inter-nacionais.</w:t>
-      </w:r>
-    </w:p>
-    <w:p>
-      <w:pPr>
-        <w:divId w:val="14816556"/>
-        <w:rPr>
-          <w:rFonts w:ascii="Times New Roman" w:eastAsia="Times New Roman" w:hAnsi="Times New Roman" w:cs="Times New Roman"/>
-          <w:b/>
-          <w:sz w:val="24"/>
-          <w:lang w:eastAsia="pt-BR"/>
-        </w:rPr>
-      </w:pPr>
+        <w:t>Hawkins e Kaltwasser (2017)</w:t>
+      </w:r>
+      <w:r>
+        <w:rPr>
+          <w:rFonts w:ascii="Times New Roman" w:eastAsia="Times New Roman" w:hAnsi="Times New Roman" w:cs="Times New Roman"/>
+          <w:sz w:val="24"/>
+          <w:lang w:eastAsia="pt-BR"/>
+        </w:rPr>
+        <w:t>, essa abordagem é uma melhoria substancial nesse ramo de estudo, pois nos permite gerar conhecimento acumulativo, adotar um diálogo acadêmico e conduzir pesquisas inter-</w:t>
+      </w:r>
+      <w:r>
+        <w:rPr>
+          <w:rFonts w:ascii="Times New Roman" w:eastAsia="Times New Roman" w:hAnsi="Times New Roman" w:cs="Times New Roman"/>
+          <w:sz w:val="24"/>
+          <w:lang w:eastAsia="pt-BR"/>
+        </w:rPr>
+        <w:t>regionais e até inter</w:t>
+      </w:r>
+      <w:r>
+        <w:rPr>
+          <w:rFonts w:ascii="Times New Roman" w:eastAsia="Times New Roman" w:hAnsi="Times New Roman" w:cs="Times New Roman"/>
+          <w:sz w:val="24"/>
+          <w:lang w:eastAsia="pt-BR"/>
+        </w:rPr>
+        <w:t>nacionais.</w:t>
+      </w:r>
     </w:p>
     <w:p>
       <w:pPr>
@@ -493,6 +536,46 @@
           <w:lang w:eastAsia="pt-BR"/>
         </w:rPr>
       </w:pPr>
+      <w:r>
+        <w:rPr>
+          <w:rFonts w:ascii="Times New Roman" w:eastAsia="Times New Roman" w:hAnsi="Times New Roman" w:cs="Times New Roman"/>
+          <w:sz w:val="24"/>
+          <w:lang w:eastAsia="pt-BR"/>
+        </w:rPr>
+        <w:t xml:space="preserve">Diversas definições e maneiras de se tratar o populismo foram historicamente trabalhadas no ramo das ciências sociais, e o tema tem recebido ainda mais atenção nos últimos anos. Para Cassimiro (2021), </w:t>
+      </w:r>
+      <w:r>
+        <w:rPr>
+          <w:rFonts w:ascii="Times New Roman" w:eastAsia="Times New Roman" w:hAnsi="Times New Roman" w:cs="Times New Roman"/>
+          <w:sz w:val="24"/>
+          <w:lang w:eastAsia="pt-BR"/>
+        </w:rPr>
+        <w:t>a hipótese de uma crise da democracia gerou, nos últimos anos, uma ampliação notável de publicações e usos</w:t>
+      </w:r>
+      <w:r>
+        <w:rPr>
+          <w:rFonts w:ascii="Times New Roman" w:eastAsia="Times New Roman" w:hAnsi="Times New Roman" w:cs="Times New Roman"/>
+          <w:sz w:val="24"/>
+          <w:lang w:eastAsia="pt-BR"/>
+        </w:rPr>
+        <w:t xml:space="preserve"> no debate público da ideia de populismo</w:t>
+      </w:r>
+      <w:r>
+        <w:rPr>
+          <w:rFonts w:ascii="Times New Roman" w:eastAsia="Times New Roman" w:hAnsi="Times New Roman" w:cs="Times New Roman"/>
+          <w:sz w:val="24"/>
+          <w:lang w:eastAsia="pt-BR"/>
+        </w:rPr>
+        <w:t xml:space="preserve"> como chave explicativa de diversos processos sintomáticos da crise: nacionalismo, crítica da globalização, discursos excludentes de identidades minoritárias, lideranças carismáticas contra o sistema político</w:t>
+      </w:r>
+      <w:r>
+        <w:rPr>
+          <w:rFonts w:ascii="Times New Roman" w:eastAsia="Times New Roman" w:hAnsi="Times New Roman" w:cs="Times New Roman"/>
+          <w:sz w:val="24"/>
+          <w:lang w:eastAsia="pt-BR"/>
+        </w:rPr>
+        <w:t>. Nesta seção, procura-se entender algumas das definições de populismo consideradas pela academia e justifiar a escolha daquela que é utilizada por este estudo.</w:t>
+      </w:r>
     </w:p>
     <w:p>
       <w:pPr>
@@ -505,27 +588,1075 @@
           <w:lang w:eastAsia="pt-BR"/>
         </w:rPr>
       </w:pPr>
-      <w:r>
-        <w:rPr>
-          <w:rFonts w:ascii="Times New Roman" w:eastAsia="Times New Roman" w:hAnsi="Times New Roman" w:cs="Times New Roman"/>
-          <w:sz w:val="24"/>
-          <w:lang w:eastAsia="pt-BR"/>
-        </w:rPr>
-        <w:tab/>
+    </w:p>
+    <w:p>
+      <w:pPr>
+        <w:spacing w:line="360" w:lineRule="auto"/>
+        <w:jc w:val="both"/>
+        <w:divId w:val="14816556"/>
+        <w:rPr>
+          <w:rFonts w:ascii="Times New Roman" w:eastAsia="Times New Roman" w:hAnsi="Times New Roman" w:cs="Times New Roman"/>
+          <w:sz w:val="24"/>
+          <w:lang w:eastAsia="pt-BR"/>
+        </w:rPr>
+      </w:pPr>
+    </w:p>
+    <w:p>
+      <w:pPr>
+        <w:spacing w:line="360" w:lineRule="auto"/>
+        <w:jc w:val="both"/>
+        <w:divId w:val="14816556"/>
+        <w:rPr>
+          <w:rFonts w:ascii="Times New Roman" w:eastAsia="Times New Roman" w:hAnsi="Times New Roman" w:cs="Times New Roman"/>
+          <w:sz w:val="24"/>
+          <w:lang w:eastAsia="pt-BR"/>
+        </w:rPr>
+      </w:pPr>
+      <w:r>
+        <w:rPr>
+          <w:rFonts w:ascii="Times New Roman" w:eastAsia="Times New Roman" w:hAnsi="Times New Roman" w:cs="Times New Roman"/>
+          <w:sz w:val="24"/>
+          <w:lang w:eastAsia="pt-BR"/>
+        </w:rPr>
+        <w:t xml:space="preserve">Toda manifestação política deve ser tratada considerando o contexto que a cerca. Termos como “comunista”, “fascista”, “reaça”, entre inúmeros outros, são usadas indiscriminadamente por jornalistas, políticos e pelo público geral sem levar-se em consideração as definições originais e de criação destas palavras, e são inúmeros os casos de anacronismo ou simples equívocos (bem-intencionados ou não) ao se caracterizar medidas, atitudes e pessoas com uso desses termos. Por isso, deve-se também tomar especial cuidado ao lidar com o populismo, pois ele potencialmente já exibiu-se de muitas diferentes maneiras ao longo do tempo e do espaço. </w:t>
+      </w:r>
+      <w:r>
+        <w:rPr>
+          <w:rFonts w:ascii="Times New Roman" w:hAnsi="Times New Roman" w:cs="Times New Roman"/>
+          <w:sz w:val="24"/>
+          <w:szCs w:val="24"/>
+        </w:rPr>
+        <w:t>Canovan (1981)</w:t>
+      </w:r>
+      <w:r>
+        <w:rPr>
+          <w:rFonts w:ascii="Times New Roman" w:hAnsi="Times New Roman" w:cs="Times New Roman"/>
+          <w:sz w:val="24"/>
+          <w:szCs w:val="24"/>
+        </w:rPr>
+        <w:t>,</w:t>
+      </w:r>
+      <w:r>
+        <w:rPr>
+          <w:rFonts w:ascii="Times New Roman" w:hAnsi="Times New Roman" w:cs="Times New Roman"/>
+          <w:sz w:val="24"/>
+          <w:szCs w:val="24"/>
+        </w:rPr>
+        <w:t xml:space="preserve"> por exemplo, rapidamente</w:t>
+      </w:r>
+      <w:r>
+        <w:rPr>
+          <w:rFonts w:ascii="Times New Roman" w:hAnsi="Times New Roman" w:cs="Times New Roman"/>
+          <w:sz w:val="24"/>
+          <w:szCs w:val="24"/>
+        </w:rPr>
+        <w:t xml:space="preserve"> afasta </w:t>
+      </w:r>
+      <w:r>
+        <w:rPr>
+          <w:rFonts w:ascii="Times New Roman" w:hAnsi="Times New Roman" w:cs="Times New Roman"/>
+          <w:sz w:val="24"/>
+          <w:szCs w:val="24"/>
+        </w:rPr>
+        <w:t xml:space="preserve">em seu livro </w:t>
+      </w:r>
+      <w:r>
+        <w:rPr>
+          <w:rFonts w:ascii="Times New Roman" w:hAnsi="Times New Roman" w:cs="Times New Roman"/>
+          <w:sz w:val="24"/>
+          <w:szCs w:val="24"/>
+        </w:rPr>
+        <w:t xml:space="preserve">a possibilidade de uma definição única do problema: </w:t>
+      </w:r>
+      <w:r>
+        <w:rPr>
+          <w:rFonts w:ascii="Times New Roman" w:hAnsi="Times New Roman" w:cs="Times New Roman"/>
+          <w:sz w:val="24"/>
+          <w:szCs w:val="24"/>
+        </w:rPr>
+        <w:t xml:space="preserve">para ela, </w:t>
+      </w:r>
+      <w:r>
+        <w:rPr>
+          <w:rFonts w:ascii="Times New Roman" w:hAnsi="Times New Roman" w:cs="Times New Roman"/>
+          <w:sz w:val="24"/>
+          <w:szCs w:val="24"/>
+        </w:rPr>
+        <w:t>o populismo estaria submetido a uma variedade histórica de formas e manifestações relacionadas a processos de mudança política em contextos distintos.</w:t>
+      </w:r>
+      <w:r>
+        <w:rPr>
+          <w:rFonts w:ascii="Times New Roman" w:hAnsi="Times New Roman" w:cs="Times New Roman"/>
+          <w:sz w:val="24"/>
+          <w:szCs w:val="24"/>
+        </w:rPr>
+        <w:t xml:space="preserve"> Para outros, mais recentemente, o populismo tem caráter puramente negativo: em 2015 o presidente do Parlamento Europeu, Martin Schulz, o definiu </w:t>
+      </w:r>
+      <w:r>
+        <w:rPr>
+          <w:rFonts w:ascii="Times New Roman" w:hAnsi="Times New Roman" w:cs="Times New Roman"/>
+          <w:sz w:val="24"/>
+          <w:szCs w:val="24"/>
+        </w:rPr>
+        <w:t>como uma ameaça à estabilidade de toda a União Europeia</w:t>
+      </w:r>
+      <w:r>
+        <w:rPr>
+          <w:rFonts w:ascii="Times New Roman" w:hAnsi="Times New Roman" w:cs="Times New Roman"/>
+          <w:sz w:val="24"/>
+          <w:szCs w:val="24"/>
+        </w:rPr>
+        <w:t>, por simplificar demais a complexa realidade das crises econômicas. Aqui vamos estudar brevemente algumas das faces que o populismo já teve na academia ao longo da história.</w:t>
+      </w:r>
+    </w:p>
+    <w:p>
+      <w:pPr>
+        <w:spacing w:line="360" w:lineRule="auto"/>
+        <w:jc w:val="both"/>
+        <w:divId w:val="14816556"/>
+        <w:rPr>
+          <w:rFonts w:ascii="Times New Roman" w:eastAsia="Times New Roman" w:hAnsi="Times New Roman" w:cs="Times New Roman"/>
+          <w:i/>
+          <w:sz w:val="24"/>
+          <w:lang w:eastAsia="pt-BR"/>
+        </w:rPr>
+      </w:pPr>
+      <w:r>
+        <w:rPr>
+          <w:rFonts w:ascii="Times New Roman" w:eastAsia="Times New Roman" w:hAnsi="Times New Roman" w:cs="Times New Roman"/>
+          <w:i/>
+          <w:sz w:val="24"/>
+          <w:lang w:eastAsia="pt-BR"/>
+        </w:rPr>
+        <w:t xml:space="preserve">Populismo como </w:t>
+      </w:r>
+      <w:r>
+        <w:rPr>
+          <w:rFonts w:ascii="Times New Roman" w:eastAsia="Times New Roman" w:hAnsi="Times New Roman" w:cs="Times New Roman"/>
+          <w:i/>
+          <w:sz w:val="24"/>
+          <w:lang w:eastAsia="pt-BR"/>
+        </w:rPr>
+        <w:t>fenômeno</w:t>
+      </w:r>
+      <w:r>
+        <w:rPr>
+          <w:rFonts w:ascii="Times New Roman" w:eastAsia="Times New Roman" w:hAnsi="Times New Roman" w:cs="Times New Roman"/>
+          <w:i/>
+          <w:sz w:val="24"/>
+          <w:lang w:eastAsia="pt-BR"/>
+        </w:rPr>
+        <w:t xml:space="preserve"> político-estratégic</w:t>
+      </w:r>
+      <w:r>
+        <w:rPr>
+          <w:rFonts w:ascii="Times New Roman" w:eastAsia="Times New Roman" w:hAnsi="Times New Roman" w:cs="Times New Roman"/>
+          <w:i/>
+          <w:sz w:val="24"/>
+          <w:lang w:eastAsia="pt-BR"/>
+        </w:rPr>
+        <w:t>o</w:t>
+      </w:r>
+    </w:p>
+    <w:p>
+      <w:pPr>
+        <w:spacing w:line="360" w:lineRule="auto"/>
+        <w:jc w:val="both"/>
+        <w:divId w:val="14816556"/>
+        <w:rPr>
+          <w:rFonts w:ascii="Times New Roman" w:eastAsia="Times New Roman" w:hAnsi="Times New Roman" w:cs="Times New Roman"/>
+          <w:sz w:val="24"/>
+          <w:lang w:eastAsia="pt-BR"/>
+        </w:rPr>
+      </w:pPr>
+      <w:r>
+        <w:rPr>
+          <w:rFonts w:ascii="Times New Roman" w:eastAsia="Times New Roman" w:hAnsi="Times New Roman" w:cs="Times New Roman"/>
+          <w:sz w:val="24"/>
+          <w:lang w:eastAsia="pt-BR"/>
+        </w:rPr>
+        <w:t>Definições de populismo que o tratam como uma estratégia discrusiva ou centrada em ideologias têm regressado à academia com expressiva força nos últimos anos (Kaltwasser et al. 2017),  talvez pela dificuldade em se mensurar as métricas que caracterizam os discursos populistas. Justamente por isso, Kurt Weyland (2001) definiu o populismo como uma estratégia política por meio da qual um líder busca ou exerce poder governamental baseado num apoio direto, não-mediado e não-institucionalizado de uma grande parcela de seguidores não organizados. Weyland desenvolveu essa definição em parte como reação às falhas conceituais do estado da arte da literatura (sobre populismo) do Século XX, que era baseada principalmente em uma estruturalização e historicidade socioeconômicas, e não conseguia integrar na teoria novos fenômenos como a existência de líderes que conduziam reformas liberais orientadas ao mercado (Rueda 2020).</w:t>
+      </w:r>
+    </w:p>
+    <w:p>
+      <w:pPr>
+        <w:spacing w:line="360" w:lineRule="auto"/>
+        <w:jc w:val="both"/>
+        <w:divId w:val="14816556"/>
+        <w:rPr>
+          <w:rFonts w:ascii="Times New Roman" w:eastAsia="Times New Roman" w:hAnsi="Times New Roman" w:cs="Times New Roman"/>
+          <w:sz w:val="24"/>
+          <w:lang w:eastAsia="pt-BR"/>
+        </w:rPr>
+      </w:pPr>
+      <w:r>
+        <w:rPr>
+          <w:rFonts w:ascii="Times New Roman" w:eastAsia="Times New Roman" w:hAnsi="Times New Roman" w:cs="Times New Roman"/>
+          <w:sz w:val="24"/>
+          <w:lang w:eastAsia="pt-BR"/>
+        </w:rPr>
+        <w:t xml:space="preserve">As suposições dos autores que seguem esta definição são três (Rueda 2020): primeiro, líderes populistas são retratados como políticos em busca de cada mais poder e que agem racionalmente para maximizá-lo, em termos de apoio popular; segundo, assume-se que o populismo pode ser conceituado e analizado ao se focar no comportamento desses líderes (o </w:t>
+      </w:r>
+    </w:p>
+    <w:p>
+      <w:pPr>
+        <w:spacing w:line="360" w:lineRule="auto"/>
+        <w:jc w:val="both"/>
+        <w:divId w:val="14816556"/>
+        <w:rPr>
+          <w:rFonts w:ascii="Times New Roman" w:eastAsia="Times New Roman" w:hAnsi="Times New Roman" w:cs="Times New Roman"/>
+          <w:sz w:val="24"/>
+          <w:lang w:eastAsia="pt-BR"/>
+        </w:rPr>
+      </w:pPr>
+    </w:p>
+    <w:p>
+      <w:pPr>
+        <w:spacing w:line="360" w:lineRule="auto"/>
+        <w:jc w:val="both"/>
+        <w:divId w:val="14816556"/>
+        <w:rPr>
+          <w:rFonts w:ascii="Times New Roman" w:eastAsia="Times New Roman" w:hAnsi="Times New Roman" w:cs="Times New Roman"/>
+          <w:sz w:val="24"/>
+          <w:lang w:eastAsia="pt-BR"/>
+        </w:rPr>
+      </w:pPr>
+      <w:r>
+        <w:rPr>
+          <w:rFonts w:ascii="Times New Roman" w:eastAsia="Times New Roman" w:hAnsi="Times New Roman" w:cs="Times New Roman"/>
+          <w:sz w:val="24"/>
+          <w:lang w:eastAsia="pt-BR"/>
+        </w:rPr>
+        <w:t>que geralmente implica no descaso de dinâmicas histórico-culturais); terceiro, há uma normativa estabelecida de que tanto os líderes populistas quanto suas políticas são condenáveis. Vários outros autores compartilham em parte dessa visão. Alan Ware (2022) define o populismo como uma “estratégia política aplicada por muitos políticos”, Hans-Georg Betz (2002) o define como “primariamente uma estratégia política, cuja retórica é a invocação de mazelas latentes e às emoções por elas provocadas”.</w:t>
+      </w:r>
+    </w:p>
+    <w:p>
+      <w:pPr>
+        <w:spacing w:line="360" w:lineRule="auto"/>
+        <w:divId w:val="14816556"/>
+        <w:rPr>
+          <w:rFonts w:ascii="Times New Roman" w:eastAsia="Times New Roman" w:hAnsi="Times New Roman" w:cs="Times New Roman"/>
+          <w:i/>
+          <w:sz w:val="24"/>
+          <w:lang w:eastAsia="pt-BR"/>
+        </w:rPr>
+      </w:pPr>
+      <w:r>
+        <w:rPr>
+          <w:rFonts w:ascii="Times New Roman" w:eastAsia="Times New Roman" w:hAnsi="Times New Roman" w:cs="Times New Roman"/>
+          <w:i/>
+          <w:sz w:val="24"/>
+          <w:lang w:eastAsia="pt-BR"/>
+        </w:rPr>
+        <w:t>Populismo co</w:t>
+      </w:r>
+      <w:r>
+        <w:rPr>
+          <w:rFonts w:ascii="Times New Roman" w:eastAsia="Times New Roman" w:hAnsi="Times New Roman" w:cs="Times New Roman"/>
+          <w:i/>
+          <w:sz w:val="24"/>
+          <w:lang w:eastAsia="pt-BR"/>
+        </w:rPr>
+        <w:t>mo fenômeno socio</w:t>
+      </w:r>
+      <w:r>
+        <w:rPr>
+          <w:rFonts w:ascii="Times New Roman" w:eastAsia="Times New Roman" w:hAnsi="Times New Roman" w:cs="Times New Roman"/>
+          <w:i/>
+          <w:sz w:val="24"/>
+          <w:lang w:eastAsia="pt-BR"/>
+        </w:rPr>
+        <w:t>cultural</w:t>
+      </w:r>
+    </w:p>
+    <w:p>
+      <w:pPr>
+        <w:spacing w:line="360" w:lineRule="auto"/>
+        <w:jc w:val="both"/>
+        <w:divId w:val="14816556"/>
+        <w:rPr>
+          <w:rFonts w:ascii="Times New Roman" w:eastAsia="Times New Roman" w:hAnsi="Times New Roman" w:cs="Times New Roman"/>
+          <w:sz w:val="24"/>
+          <w:lang w:eastAsia="pt-BR"/>
+        </w:rPr>
+      </w:pPr>
+      <w:r>
+        <w:rPr>
+          <w:rFonts w:ascii="Times New Roman" w:eastAsia="Times New Roman" w:hAnsi="Times New Roman" w:cs="Times New Roman"/>
+          <w:sz w:val="24"/>
+          <w:lang w:eastAsia="pt-BR"/>
+        </w:rPr>
+        <w:t xml:space="preserve">Essa concepção de populismo, como proposta por Pierre Ostiguy, procura, além de dar ênfase a uma dimensão “negligenciada” pela academia, estudar a componente sociológica a nível da recepção da sociedade ao populismo. A definição atinge isso ao definir o populismo como uma forma particular de relação política entre líderes e sua base social, que é articulada por meio de “apelos” que ressoam na sociedade e geram percepções positivas no interlocutor em alguns setores da sociedade por motivos historicamente sócio-culturais. (Ostiguy 2001). </w:t>
+      </w:r>
+    </w:p>
+    <w:p>
+      <w:pPr>
+        <w:spacing w:line="360" w:lineRule="auto"/>
+        <w:jc w:val="both"/>
+        <w:divId w:val="14816556"/>
+        <w:rPr>
+          <w:rFonts w:ascii="Times New Roman" w:eastAsia="Times New Roman" w:hAnsi="Times New Roman" w:cs="Times New Roman"/>
+          <w:sz w:val="24"/>
+          <w:lang w:eastAsia="pt-BR"/>
+        </w:rPr>
+      </w:pPr>
+      <w:r>
+        <w:rPr>
+          <w:rFonts w:ascii="Times New Roman" w:eastAsia="Times New Roman" w:hAnsi="Times New Roman" w:cs="Times New Roman"/>
+          <w:sz w:val="24"/>
+          <w:lang w:eastAsia="pt-BR"/>
+        </w:rPr>
+        <w:t>Nessa perspectiva, estabelece-se quadrantes aos quais um líder populista pode estabelecer-se, que são definidos pelas clássicas dimensões de esquerda e direita, e pelas dimensões “alto” e “baixo”, que caracterizam-se primariamente pela forma clássica de se fazer política, com discursos austeros e com altas e poderosas conexões, e pela forma nova, com discursos que usam jargões e frases populares, e que têm o objetivo de chocar e provocar o público. O “alto” e o “baixo”, segundo Ostiguy (2001), são caracterizados pelo ser político e pelas ações políticas de um líder. Nesse sentido, são definições culturais e concretas. Interessantemente, a posição de um político nesse eixo “alto-baixo” não está relacionada apenas às suas escolhas (ou imposições) pessoais, mas também ao seu sotaque, sua linguagem corporal, seus gestos, manias e formas de se vestir. Para o autor, essas características tornam, inclusive, ainda mais difícil de se migrar no eixo “alto-baixo” do que no eixo “esquerda-direita”, justamente por serem afetados por características intrinsecamente pessoais. Conceitualmente, esse eixo “alto-baixo” consiste das duas seguintes sub-dimensões:</w:t>
+      </w:r>
+    </w:p>
+    <w:p>
+      <w:pPr>
+        <w:pStyle w:val="ListParagraph"/>
+        <w:numPr>
+          <w:ilvl w:val="0"/>
+          <w:numId w:val="12"/>
+        </w:numPr>
+        <w:spacing w:line="360" w:lineRule="auto"/>
+        <w:jc w:val="both"/>
+        <w:divId w:val="14816556"/>
+        <w:rPr>
+          <w:rFonts w:ascii="Times New Roman" w:eastAsia="Times New Roman" w:hAnsi="Times New Roman" w:cs="Times New Roman"/>
+          <w:sz w:val="24"/>
+          <w:u w:val="single"/>
+          <w:lang w:eastAsia="pt-BR"/>
+        </w:rPr>
+      </w:pPr>
+      <w:r>
+        <w:rPr>
+          <w:rFonts w:ascii="Times New Roman" w:eastAsia="Times New Roman" w:hAnsi="Times New Roman" w:cs="Times New Roman"/>
+          <w:sz w:val="24"/>
+          <w:u w:val="single"/>
+          <w:lang w:eastAsia="pt-BR"/>
+        </w:rPr>
+        <w:t>Componente socio</w:t>
+      </w:r>
+      <w:r>
+        <w:rPr>
+          <w:rFonts w:ascii="Times New Roman" w:eastAsia="Times New Roman" w:hAnsi="Times New Roman" w:cs="Times New Roman"/>
+          <w:sz w:val="24"/>
+          <w:u w:val="single"/>
+          <w:lang w:eastAsia="pt-BR"/>
+        </w:rPr>
+        <w:t>cultural</w:t>
+      </w:r>
+    </w:p>
+    <w:p>
+      <w:pPr>
+        <w:pStyle w:val="ListParagraph"/>
+        <w:spacing w:line="360" w:lineRule="auto"/>
+        <w:jc w:val="both"/>
+        <w:divId w:val="14816556"/>
+        <w:rPr>
+          <w:rFonts w:ascii="Times New Roman" w:eastAsia="Times New Roman" w:hAnsi="Times New Roman" w:cs="Times New Roman"/>
+          <w:sz w:val="24"/>
+          <w:lang w:eastAsia="pt-BR"/>
+        </w:rPr>
+      </w:pPr>
+      <w:r>
+        <w:rPr>
+          <w:rFonts w:ascii="Times New Roman" w:eastAsia="Times New Roman" w:hAnsi="Times New Roman" w:cs="Times New Roman"/>
+          <w:sz w:val="24"/>
+          <w:lang w:eastAsia="pt-BR"/>
+        </w:rPr>
+        <w:t xml:space="preserve">Em termos simples, essa componente engloba os trejeitos, as formas de falar, o vocabulário e os modos exibidos em público. No “alto”, políticos são bem-educados e fazem uso de discursos eticamente orientados e racionais. Se por um lado podem ser </w:t>
+      </w:r>
+    </w:p>
+    <w:p>
+      <w:pPr>
+        <w:pStyle w:val="ListParagraph"/>
+        <w:spacing w:line="360" w:lineRule="auto"/>
+        <w:jc w:val="both"/>
+        <w:divId w:val="14816556"/>
+        <w:rPr>
+          <w:rFonts w:ascii="Times New Roman" w:eastAsia="Times New Roman" w:hAnsi="Times New Roman" w:cs="Times New Roman"/>
+          <w:sz w:val="24"/>
+          <w:lang w:eastAsia="pt-BR"/>
+        </w:rPr>
+      </w:pPr>
+    </w:p>
+    <w:p>
+      <w:pPr>
+        <w:pStyle w:val="ListParagraph"/>
+        <w:spacing w:line="360" w:lineRule="auto"/>
+        <w:jc w:val="both"/>
+        <w:divId w:val="14816556"/>
+        <w:rPr>
+          <w:rFonts w:ascii="Times New Roman" w:eastAsia="Times New Roman" w:hAnsi="Times New Roman" w:cs="Times New Roman"/>
+          <w:sz w:val="24"/>
+          <w:lang w:eastAsia="pt-BR"/>
+        </w:rPr>
+      </w:pPr>
+      <w:r>
+        <w:rPr>
+          <w:rFonts w:ascii="Times New Roman" w:eastAsia="Times New Roman" w:hAnsi="Times New Roman" w:cs="Times New Roman"/>
+          <w:sz w:val="24"/>
+          <w:lang w:eastAsia="pt-BR"/>
+        </w:rPr>
+        <w:t>apreciados, por outro podem parecer rígidos, entediantes, distantes e até arrogantes. Já no “baixo”, utiliza-se uma linguagem mais popular e rústica, além de apresentarem comportamento mais desinibido. Se bem interpretados, aparentam mais felizes, confiantes e descontraídos, mas correm o risco de parecer grotescos e mentalmente limitados.</w:t>
+      </w:r>
+    </w:p>
+    <w:p>
+      <w:pPr>
+        <w:pStyle w:val="ListParagraph"/>
+        <w:numPr>
+          <w:ilvl w:val="0"/>
+          <w:numId w:val="12"/>
+        </w:numPr>
+        <w:spacing w:line="360" w:lineRule="auto"/>
+        <w:jc w:val="both"/>
+        <w:divId w:val="14816556"/>
+        <w:rPr>
+          <w:rFonts w:ascii="Times New Roman" w:eastAsia="Times New Roman" w:hAnsi="Times New Roman" w:cs="Times New Roman"/>
+          <w:sz w:val="24"/>
+          <w:u w:val="single"/>
+          <w:lang w:eastAsia="pt-BR"/>
+        </w:rPr>
+      </w:pPr>
+      <w:r>
+        <w:rPr>
+          <w:rFonts w:ascii="Times New Roman" w:eastAsia="Times New Roman" w:hAnsi="Times New Roman" w:cs="Times New Roman"/>
+          <w:sz w:val="24"/>
+          <w:u w:val="single"/>
+          <w:lang w:eastAsia="pt-BR"/>
+        </w:rPr>
+        <w:t>Componente político-cultural</w:t>
+      </w:r>
+    </w:p>
+    <w:p>
+      <w:pPr>
+        <w:pStyle w:val="ListParagraph"/>
+        <w:spacing w:line="360" w:lineRule="auto"/>
+        <w:jc w:val="both"/>
+        <w:divId w:val="14816556"/>
+        <w:rPr>
+          <w:rFonts w:ascii="Times New Roman" w:eastAsia="Times New Roman" w:hAnsi="Times New Roman" w:cs="Times New Roman"/>
+          <w:sz w:val="24"/>
+          <w:lang w:eastAsia="pt-BR"/>
+        </w:rPr>
+      </w:pPr>
+      <w:r>
+        <w:rPr>
+          <w:rFonts w:ascii="Times New Roman" w:eastAsia="Times New Roman" w:hAnsi="Times New Roman" w:cs="Times New Roman"/>
+          <w:sz w:val="24"/>
+          <w:lang w:eastAsia="pt-BR"/>
+        </w:rPr>
+        <w:t>Essa componente dita a forma de liderança política de um líder, além das estratégias que ele adota para tomar decisões. No “alto”, consiste em favorecer decisões formais, impoessoais, legalistas e mediadas por instituições. Busca-se nesse caso apelar para a imagem de normalidade e estabilidade, mas pode ser interpretada como covarde ou apática. Já no “baixo”, decisões são tomadas por motivos pessoais, e há, quase sempre, uma preocupação grande em se projetar uma imagem de força física. No melhor caso, o objetivo é aparentar-se próximo ao “povo”, e representá-lo melhor que aqueles que advogam por um modelo de autoridade mais impessoal.</w:t>
+      </w:r>
+    </w:p>
+    <w:p>
+      <w:pPr>
+        <w:spacing w:line="360" w:lineRule="auto"/>
+        <w:jc w:val="both"/>
+        <w:divId w:val="14816556"/>
+        <w:rPr>
+          <w:lang w:eastAsia="pt-BR"/>
+        </w:rPr>
+      </w:pPr>
+      <w:r>
+        <w:rPr>
+          <w:rFonts w:ascii="Times New Roman" w:eastAsia="Times New Roman" w:hAnsi="Times New Roman" w:cs="Times New Roman"/>
+          <w:sz w:val="24"/>
+          <w:lang w:eastAsia="pt-BR"/>
+        </w:rPr>
+        <w:t>Alguns exemplos são dados pelo autor para ilustrar esses quadrantes. No quadrante baixo-esquerda, temo</w:t>
+      </w:r>
+      <w:r>
+        <w:rPr>
+          <w:rFonts w:ascii="Times New Roman" w:eastAsia="Times New Roman" w:hAnsi="Times New Roman" w:cs="Times New Roman"/>
+          <w:sz w:val="24"/>
+          <w:szCs w:val="24"/>
+          <w:lang w:eastAsia="pt-BR"/>
+        </w:rPr>
+        <w:t>s Hugo Ch</w:t>
+      </w:r>
+      <w:r>
+        <w:rPr>
+          <w:rFonts w:ascii="Times New Roman" w:hAnsi="Times New Roman" w:cs="Times New Roman"/>
+          <w:sz w:val="24"/>
+          <w:szCs w:val="24"/>
+        </w:rPr>
+        <w:t>ávez e Huey Long, no baixo-direita, Silvio Berlusconi e Carlos Menem, no alto-esquerda, Lionel Jospin e Hermes Binnerl, e no alto-direita, Mario Vargas, Nelson Rockefeller e David Cameron.</w:t>
+      </w:r>
+      <w:r>
+        <w:rPr>
+          <w:rFonts w:ascii="Times New Roman" w:hAnsi="Times New Roman" w:cs="Times New Roman"/>
+          <w:sz w:val="24"/>
+          <w:szCs w:val="24"/>
+        </w:rPr>
+        <w:t xml:space="preserve"> É possível também, para o autor, que políticos sejam simplesmente da divisão “baixo”, e não se enquadrem nem na dimensão esquerda nem na direita. É o caso do peruano Javier Perez de Cuellar e do italiano Mario Monti.</w:t>
+      </w:r>
+    </w:p>
+    <w:p>
+      <w:pPr>
+        <w:spacing w:line="360" w:lineRule="auto"/>
+        <w:jc w:val="both"/>
+        <w:divId w:val="14816556"/>
+        <w:rPr>
+          <w:rFonts w:ascii="Times New Roman" w:eastAsia="Times New Roman" w:hAnsi="Times New Roman" w:cs="Times New Roman"/>
+          <w:i/>
+          <w:sz w:val="24"/>
+          <w:lang w:eastAsia="pt-BR"/>
+        </w:rPr>
+      </w:pPr>
+      <w:r>
+        <w:rPr>
+          <w:rFonts w:ascii="Times New Roman" w:eastAsia="Times New Roman" w:hAnsi="Times New Roman" w:cs="Times New Roman"/>
+          <w:i/>
+          <w:sz w:val="24"/>
+          <w:lang w:eastAsia="pt-BR"/>
+        </w:rPr>
+        <w:t>Neo-populismo</w:t>
+      </w:r>
+    </w:p>
+    <w:p>
+      <w:pPr>
+        <w:spacing w:line="360" w:lineRule="auto"/>
+        <w:jc w:val="both"/>
+        <w:divId w:val="14816556"/>
+        <w:rPr>
+          <w:rFonts w:ascii="Times New Roman" w:eastAsia="Times New Roman" w:hAnsi="Times New Roman" w:cs="Times New Roman"/>
+          <w:sz w:val="24"/>
+          <w:lang w:eastAsia="pt-BR"/>
+        </w:rPr>
+      </w:pPr>
+      <w:r>
+        <w:rPr>
+          <w:rFonts w:ascii="Times New Roman" w:eastAsia="Times New Roman" w:hAnsi="Times New Roman" w:cs="Times New Roman"/>
+          <w:sz w:val="24"/>
+          <w:lang w:eastAsia="pt-BR"/>
+        </w:rPr>
+        <w:t xml:space="preserve">Muito mais recentemente, a partir dos anos 90, passa-se a estudar o novo fenômeno do populismo que enfativa a dimensão do controle do Estado sobre a massa de trabalhadores (Ricci et al. 2022). Para Weyland (2003), o neopopulismo que emergiu na América Latina nos anos 1990 tem um aspecto claramente anti-organizacional baseado em líderes carismáticos, e, ao menos na época, isso é o suficiente para acumular suporte popular. </w:t>
+      </w:r>
+    </w:p>
+    <w:p>
+      <w:pPr>
+        <w:spacing w:line="360" w:lineRule="auto"/>
+        <w:jc w:val="both"/>
+        <w:divId w:val="14816556"/>
+        <w:rPr>
+          <w:rFonts w:ascii="Times New Roman" w:eastAsia="Times New Roman" w:hAnsi="Times New Roman" w:cs="Times New Roman"/>
+          <w:sz w:val="24"/>
+          <w:lang w:eastAsia="pt-BR"/>
+        </w:rPr>
+      </w:pPr>
+      <w:r>
+        <w:rPr>
+          <w:rFonts w:ascii="Times New Roman" w:eastAsia="Times New Roman" w:hAnsi="Times New Roman" w:cs="Times New Roman"/>
+          <w:sz w:val="24"/>
+          <w:lang w:eastAsia="pt-BR"/>
+        </w:rPr>
+        <w:t>Enquanto o populismo clássico focava seus esforços em programas socio-economômicos, como de redistribuição de renda, o neopopulismo adota, neste momento, um posicionamento liberal e anti-estatizante (Ricci et al. 2022).</w:t>
+      </w:r>
+    </w:p>
+    <w:p>
+      <w:pPr>
+        <w:spacing w:line="360" w:lineRule="auto"/>
+        <w:jc w:val="both"/>
+        <w:divId w:val="14816556"/>
+        <w:rPr>
+          <w:rFonts w:ascii="Times New Roman" w:eastAsia="Times New Roman" w:hAnsi="Times New Roman" w:cs="Times New Roman"/>
+          <w:i/>
+          <w:sz w:val="24"/>
+          <w:lang w:eastAsia="pt-BR"/>
+        </w:rPr>
+      </w:pPr>
+    </w:p>
+    <w:p>
+      <w:pPr>
+        <w:spacing w:line="360" w:lineRule="auto"/>
+        <w:jc w:val="both"/>
+        <w:divId w:val="14816556"/>
+        <w:rPr>
+          <w:rFonts w:ascii="Times New Roman" w:eastAsia="Times New Roman" w:hAnsi="Times New Roman" w:cs="Times New Roman"/>
+          <w:i/>
+          <w:sz w:val="24"/>
+          <w:lang w:eastAsia="pt-BR"/>
+        </w:rPr>
+      </w:pPr>
+      <w:r>
+        <w:rPr>
+          <w:rFonts w:ascii="Times New Roman" w:eastAsia="Times New Roman" w:hAnsi="Times New Roman" w:cs="Times New Roman"/>
+          <w:i/>
+          <w:sz w:val="24"/>
+          <w:lang w:eastAsia="pt-BR"/>
+        </w:rPr>
+        <w:lastRenderedPageBreak/>
+        <w:t>Populismo como fenômeno ideológico</w:t>
+      </w:r>
+    </w:p>
+    <w:p>
+      <w:pPr>
+        <w:spacing w:line="360" w:lineRule="auto"/>
+        <w:jc w:val="both"/>
+        <w:divId w:val="14816556"/>
+        <w:rPr>
+          <w:rFonts w:ascii="Times New Roman" w:eastAsia="Times New Roman" w:hAnsi="Times New Roman" w:cs="Times New Roman"/>
+          <w:sz w:val="24"/>
+          <w:lang w:eastAsia="pt-BR"/>
+        </w:rPr>
+      </w:pPr>
+      <w:r>
+        <w:rPr>
+          <w:rFonts w:ascii="Times New Roman" w:eastAsia="Times New Roman" w:hAnsi="Times New Roman" w:cs="Times New Roman"/>
+          <w:sz w:val="24"/>
+          <w:lang w:eastAsia="pt-BR"/>
+        </w:rPr>
+        <w:t xml:space="preserve">O populismo que é tratado por este estudo, entretanto, é aquele definido como ideológico (ou ideacional), como visto na introdução, em que </w:t>
+      </w:r>
+      <w:r>
+        <w:rPr>
+          <w:rFonts w:ascii="Times New Roman" w:eastAsia="Times New Roman" w:hAnsi="Times New Roman" w:cs="Times New Roman"/>
+          <w:sz w:val="24"/>
+          <w:lang w:eastAsia="pt-BR"/>
+        </w:rPr>
+        <w:t xml:space="preserve">o </w:t>
+      </w:r>
+      <w:r>
+        <w:rPr>
+          <w:rFonts w:ascii="Times New Roman" w:eastAsia="Times New Roman" w:hAnsi="Times New Roman" w:cs="Times New Roman"/>
+          <w:sz w:val="24"/>
+          <w:lang w:eastAsia="pt-BR"/>
+        </w:rPr>
+        <w:t xml:space="preserve">caráter populista dos políticos resulta da expressão </w:t>
+      </w:r>
+      <w:r>
+        <w:rPr>
+          <w:rFonts w:ascii="Times New Roman" w:eastAsia="Times New Roman" w:hAnsi="Times New Roman" w:cs="Times New Roman"/>
+          <w:sz w:val="24"/>
+          <w:lang w:eastAsia="pt-BR"/>
+        </w:rPr>
+        <w:t>de uma dispu</w:t>
+      </w:r>
+      <w:r>
+        <w:rPr>
+          <w:rFonts w:ascii="Times New Roman" w:eastAsia="Times New Roman" w:hAnsi="Times New Roman" w:cs="Times New Roman"/>
+          <w:sz w:val="24"/>
+          <w:lang w:eastAsia="pt-BR"/>
+        </w:rPr>
+        <w:t xml:space="preserve">ta entre a vontade do homem de bem (o homem comum) e uma elite má, </w:t>
+      </w:r>
+      <w:r>
+        <w:rPr>
+          <w:rFonts w:ascii="Times New Roman" w:eastAsia="Times New Roman" w:hAnsi="Times New Roman" w:cs="Times New Roman"/>
+          <w:sz w:val="24"/>
+          <w:lang w:eastAsia="pt-BR"/>
+        </w:rPr>
+        <w:t>conspiradora e corrupta</w:t>
+      </w:r>
+      <w:r>
+        <w:rPr>
+          <w:rFonts w:ascii="Times New Roman" w:eastAsia="Times New Roman" w:hAnsi="Times New Roman" w:cs="Times New Roman"/>
+          <w:sz w:val="24"/>
+          <w:lang w:eastAsia="pt-BR"/>
+        </w:rPr>
+        <w:t xml:space="preserve"> (Hawkins e Kaltwasser, 2017</w:t>
+      </w:r>
+      <w:r>
+        <w:rPr>
+          <w:rFonts w:ascii="Times New Roman" w:eastAsia="Times New Roman" w:hAnsi="Times New Roman" w:cs="Times New Roman"/>
+          <w:sz w:val="24"/>
+          <w:lang w:eastAsia="pt-BR"/>
+        </w:rPr>
+        <w:t>)</w:t>
+      </w:r>
+      <w:r>
+        <w:rPr>
+          <w:rFonts w:ascii="Times New Roman" w:eastAsia="Times New Roman" w:hAnsi="Times New Roman" w:cs="Times New Roman"/>
+          <w:sz w:val="24"/>
+          <w:lang w:eastAsia="pt-BR"/>
+        </w:rPr>
+        <w:t>. Esta abordagem é adotada tanto por ser uma ferramenta útil para se operacionalizar o conceito de populismo quanto pela ênfase que ela permite colocar sobre ideias, em contraposição à outras características do político (Ricci et al. 2022). Entretanto, apesar da recente atenção que essa abordagem tem recebido, o método ideológico quase sempre fora utilizado, ao menos em parte, no estudo do populismo (Kaltwasser 2017). Já nos ano 1970, Ernesto Laclau comenta: “é possível separar quatro métodos básicos de interpretação do populismo. Três deles o consideram um movimento e uma ideologia simultâneamente. O quarto método o reuz à um fenômeno puramente ideológico”.</w:t>
+      </w:r>
+    </w:p>
+    <w:p>
+      <w:pPr>
+        <w:spacing w:line="360" w:lineRule="auto"/>
+        <w:jc w:val="both"/>
+        <w:divId w:val="14816556"/>
+        <w:rPr>
+          <w:rFonts w:ascii="Times New Roman" w:eastAsia="Times New Roman" w:hAnsi="Times New Roman" w:cs="Times New Roman"/>
+          <w:sz w:val="24"/>
+          <w:lang w:eastAsia="pt-BR"/>
+        </w:rPr>
+      </w:pPr>
+      <w:r>
+        <w:rPr>
+          <w:noProof/>
+          <w:lang w:val="en-GB" w:eastAsia="en-GB"/>
+        </w:rPr>
+        <w:drawing>
+          <wp:anchor distT="0" distB="0" distL="114300" distR="114300" simplePos="0" relativeHeight="251659264" behindDoc="1" locked="0" layoutInCell="1" allowOverlap="1" wp14:anchorId="6AA2A58D" wp14:editId="7CB60AB4">
+            <wp:simplePos x="0" y="0"/>
+            <wp:positionH relativeFrom="column">
+              <wp:posOffset>-545172</wp:posOffset>
+            </wp:positionH>
+            <wp:positionV relativeFrom="paragraph">
+              <wp:posOffset>630788</wp:posOffset>
+            </wp:positionV>
+            <wp:extent cx="6805711" cy="2600587"/>
+            <wp:effectExtent l="0" t="0" r="0" b="0"/>
+            <wp:wrapTight wrapText="bothSides">
+              <wp:wrapPolygon edited="0">
+                <wp:start x="0" y="0"/>
+                <wp:lineTo x="0" y="21521"/>
+                <wp:lineTo x="21525" y="21521"/>
+                <wp:lineTo x="21525" y="0"/>
+                <wp:lineTo x="0" y="0"/>
+              </wp:wrapPolygon>
+            </wp:wrapTight>
+            <wp:docPr id="1" name="Picture 1"/>
+            <wp:cNvGraphicFramePr>
+              <a:graphicFrameLocks xmlns:a="http://schemas.openxmlformats.org/drawingml/2006/main" noChangeAspect="1"/>
+            </wp:cNvGraphicFramePr>
+            <a:graphic xmlns:a="http://schemas.openxmlformats.org/drawingml/2006/main">
+              <a:graphicData uri="http://schemas.openxmlformats.org/drawingml/2006/picture">
+                <pic:pic xmlns:pic="http://schemas.openxmlformats.org/drawingml/2006/picture">
+                  <pic:nvPicPr>
+                    <pic:cNvPr id="1" name=""/>
+                    <pic:cNvPicPr/>
+                  </pic:nvPicPr>
+                  <pic:blipFill>
+                    <a:blip r:embed="rId9" cstate="print">
+                      <a:extLst>
+                        <a:ext uri="{28A0092B-C50C-407E-A947-70E740481C1C}">
+                          <a14:useLocalDpi xmlns:a14="http://schemas.microsoft.com/office/drawing/2010/main" val="0"/>
+                        </a:ext>
+                      </a:extLst>
+                    </a:blip>
+                    <a:stretch>
+                      <a:fillRect/>
+                    </a:stretch>
+                  </pic:blipFill>
+                  <pic:spPr>
+                    <a:xfrm>
+                      <a:off x="0" y="0"/>
+                      <a:ext cx="6805711" cy="2600587"/>
+                    </a:xfrm>
+                    <a:prstGeom prst="rect">
+                      <a:avLst/>
+                    </a:prstGeom>
+                  </pic:spPr>
+                </pic:pic>
+              </a:graphicData>
+            </a:graphic>
+          </wp:anchor>
+        </w:drawing>
+      </w:r>
+      <w:r>
+        <w:rPr>
+          <w:rFonts w:ascii="Times New Roman" w:eastAsia="Times New Roman" w:hAnsi="Times New Roman" w:cs="Times New Roman"/>
+          <w:sz w:val="24"/>
+          <w:lang w:eastAsia="pt-BR"/>
+        </w:rPr>
+        <w:t>A tabela abaixo caracteriza as palavras-chave que são utilizadas para caracterizar a elite e o povo, como tratados neste artigo.</w:t>
+      </w:r>
+    </w:p>
+    <w:p>
+      <w:pPr>
+        <w:spacing w:line="360" w:lineRule="auto"/>
+        <w:jc w:val="center"/>
+        <w:divId w:val="14816556"/>
+        <w:rPr>
+          <w:rFonts w:ascii="Times New Roman" w:eastAsia="Times New Roman" w:hAnsi="Times New Roman" w:cs="Times New Roman"/>
+          <w:b/>
+          <w:sz w:val="24"/>
+          <w:lang w:eastAsia="pt-BR"/>
+        </w:rPr>
+      </w:pPr>
+      <w:r>
+        <w:rPr>
+          <w:rFonts w:ascii="Times New Roman" w:eastAsia="Times New Roman" w:hAnsi="Times New Roman" w:cs="Times New Roman"/>
+          <w:b/>
+          <w:sz w:val="24"/>
+          <w:lang w:eastAsia="pt-BR"/>
+        </w:rPr>
+        <w:t>Tabela 1. Palavras-chave que indicam elementos potencialmente populistas (Adaptado de Ricci et al. 2022)</w:t>
+      </w:r>
+    </w:p>
+    <w:p>
+      <w:pPr>
+        <w:spacing w:line="360" w:lineRule="auto"/>
+        <w:jc w:val="center"/>
+        <w:divId w:val="14816556"/>
+        <w:rPr>
+          <w:rFonts w:ascii="Times New Roman" w:eastAsia="Times New Roman" w:hAnsi="Times New Roman" w:cs="Times New Roman"/>
+          <w:b/>
+          <w:sz w:val="24"/>
+          <w:lang w:eastAsia="pt-BR"/>
+        </w:rPr>
+      </w:pPr>
+    </w:p>
+    <w:p>
+      <w:pPr>
+        <w:pStyle w:val="ListParagraph"/>
+        <w:numPr>
+          <w:ilvl w:val="1"/>
+          <w:numId w:val="10"/>
+        </w:numPr>
+        <w:divId w:val="14816556"/>
+        <w:rPr>
+          <w:rFonts w:ascii="Times New Roman" w:eastAsia="Times New Roman" w:hAnsi="Times New Roman" w:cs="Times New Roman"/>
+          <w:b/>
+          <w:sz w:val="24"/>
+          <w:lang w:eastAsia="pt-BR"/>
+        </w:rPr>
+      </w:pPr>
+      <w:r>
+        <w:rPr>
+          <w:rFonts w:ascii="Times New Roman" w:eastAsia="Times New Roman" w:hAnsi="Times New Roman" w:cs="Times New Roman"/>
+          <w:b/>
+          <w:sz w:val="24"/>
+          <w:lang w:eastAsia="pt-BR"/>
+        </w:rPr>
+        <w:t>SOBRE OS TIPOS DE POPULISMO</w:t>
+      </w:r>
+    </w:p>
+    <w:p>
+      <w:pPr>
+        <w:divId w:val="14816556"/>
+        <w:rPr>
+          <w:rFonts w:ascii="Times New Roman" w:eastAsia="Times New Roman" w:hAnsi="Times New Roman" w:cs="Times New Roman"/>
+          <w:sz w:val="24"/>
+          <w:lang w:eastAsia="pt-BR"/>
+        </w:rPr>
+      </w:pPr>
+      <w:r>
+        <w:rPr>
+          <w:rFonts w:ascii="Times New Roman" w:eastAsia="Times New Roman" w:hAnsi="Times New Roman" w:cs="Times New Roman"/>
+          <w:sz w:val="24"/>
+          <w:lang w:eastAsia="pt-BR"/>
+        </w:rPr>
+        <w:t>Para</w:t>
+      </w:r>
+    </w:p>
+    <w:p>
+      <w:pPr>
+        <w:rPr>
+          <w:rFonts w:ascii="Times New Roman" w:eastAsia="Times New Roman" w:hAnsi="Times New Roman" w:cs="Times New Roman"/>
+          <w:b/>
+          <w:sz w:val="24"/>
+          <w:lang w:eastAsia="pt-BR"/>
+        </w:rPr>
+      </w:pPr>
+      <w:r>
+        <w:rPr>
+          <w:rFonts w:ascii="Times New Roman" w:eastAsia="Times New Roman" w:hAnsi="Times New Roman" w:cs="Times New Roman"/>
+          <w:b/>
+          <w:sz w:val="24"/>
+          <w:lang w:eastAsia="pt-BR"/>
+        </w:rPr>
+        <w:br w:type="page"/>
+      </w:r>
+    </w:p>
+    <w:p>
+      <w:pPr>
+        <w:divId w:val="14816556"/>
+        <w:rPr>
+          <w:rFonts w:ascii="Times New Roman" w:eastAsia="Times New Roman" w:hAnsi="Times New Roman" w:cs="Times New Roman"/>
+          <w:b/>
+          <w:sz w:val="24"/>
+          <w:lang w:eastAsia="pt-BR"/>
+        </w:rPr>
+      </w:pPr>
+      <w:r>
+        <w:rPr>
+          <w:rFonts w:ascii="Times New Roman" w:eastAsia="Times New Roman" w:hAnsi="Times New Roman" w:cs="Times New Roman"/>
+          <w:b/>
+          <w:sz w:val="24"/>
+          <w:lang w:eastAsia="pt-BR"/>
+        </w:rPr>
+        <w:lastRenderedPageBreak/>
+        <w:t>METODOLOGIA</w:t>
+      </w:r>
+    </w:p>
+    <w:p>
+      <w:pPr>
+        <w:jc w:val="both"/>
+        <w:divId w:val="14816556"/>
+        <w:rPr>
+          <w:rFonts w:ascii="Times New Roman" w:eastAsia="Times New Roman" w:hAnsi="Times New Roman" w:cs="Times New Roman"/>
+          <w:sz w:val="24"/>
+          <w:lang w:eastAsia="pt-BR"/>
+        </w:rPr>
+      </w:pPr>
+    </w:p>
+    <w:p>
+      <w:pPr>
+        <w:jc w:val="both"/>
+        <w:rPr>
+          <w:rFonts w:ascii="Times New Roman" w:eastAsia="Times New Roman" w:hAnsi="Times New Roman" w:cs="Times New Roman"/>
+          <w:b/>
+          <w:sz w:val="24"/>
+          <w:lang w:eastAsia="pt-BR"/>
+        </w:rPr>
+      </w:pPr>
+      <w:r>
+        <w:rPr>
+          <w:rFonts w:ascii="Times New Roman" w:eastAsia="Times New Roman" w:hAnsi="Times New Roman" w:cs="Times New Roman"/>
+          <w:sz w:val="24"/>
+          <w:lang w:eastAsia="pt-BR"/>
+        </w:rPr>
+        <w:t xml:space="preserve">Todos os scripts, arquivos de discursos e materiais podem ser encontrados neste </w:t>
+      </w:r>
+      <w:hyperlink r:id="rId10" w:history="1">
+        <w:r>
+          <w:rPr>
+            <w:rStyle w:val="Hyperlink"/>
+            <w:rFonts w:ascii="Times New Roman" w:eastAsia="Times New Roman" w:hAnsi="Times New Roman" w:cs="Times New Roman"/>
+            <w:sz w:val="24"/>
+            <w:lang w:eastAsia="pt-BR"/>
+          </w:rPr>
+          <w:t>rep</w:t>
+        </w:r>
+        <w:bookmarkStart w:id="0" w:name="_GoBack"/>
+        <w:bookmarkEnd w:id="0"/>
+        <w:r>
+          <w:rPr>
+            <w:rStyle w:val="Hyperlink"/>
+            <w:rFonts w:ascii="Times New Roman" w:eastAsia="Times New Roman" w:hAnsi="Times New Roman" w:cs="Times New Roman"/>
+            <w:sz w:val="24"/>
+            <w:lang w:eastAsia="pt-BR"/>
+          </w:rPr>
+          <w:t>o</w:t>
+        </w:r>
+        <w:r>
+          <w:rPr>
+            <w:rStyle w:val="Hyperlink"/>
+            <w:rFonts w:ascii="Times New Roman" w:eastAsia="Times New Roman" w:hAnsi="Times New Roman" w:cs="Times New Roman"/>
+            <w:sz w:val="24"/>
+            <w:lang w:eastAsia="pt-BR"/>
+          </w:rPr>
+          <w:t>sitório aberto</w:t>
+        </w:r>
+      </w:hyperlink>
+      <w:r>
+        <w:rPr>
+          <w:rFonts w:ascii="Times New Roman" w:eastAsia="Times New Roman" w:hAnsi="Times New Roman" w:cs="Times New Roman"/>
+          <w:sz w:val="24"/>
+          <w:lang w:eastAsia="pt-BR"/>
+        </w:rPr>
+        <w:t xml:space="preserve"> no GitHub</w:t>
+      </w:r>
+      <w:r>
+        <w:rPr>
+          <w:rFonts w:ascii="Times New Roman" w:eastAsia="Times New Roman" w:hAnsi="Times New Roman" w:cs="Times New Roman"/>
+          <w:b/>
+          <w:sz w:val="24"/>
+          <w:lang w:eastAsia="pt-BR"/>
+        </w:rPr>
+        <w:br w:type="page"/>
+      </w:r>
+    </w:p>
+    <w:p>
+      <w:pPr>
+        <w:divId w:val="14816556"/>
+        <w:rPr>
+          <w:rFonts w:ascii="Times New Roman" w:eastAsia="Times New Roman" w:hAnsi="Times New Roman" w:cs="Times New Roman"/>
+          <w:b/>
+          <w:sz w:val="24"/>
+          <w:lang w:eastAsia="pt-BR"/>
+        </w:rPr>
+      </w:pPr>
+      <w:r>
+        <w:rPr>
+          <w:rFonts w:ascii="Times New Roman" w:eastAsia="Times New Roman" w:hAnsi="Times New Roman" w:cs="Times New Roman"/>
+          <w:b/>
+          <w:sz w:val="24"/>
+          <w:lang w:eastAsia="pt-BR"/>
+        </w:rPr>
+        <w:lastRenderedPageBreak/>
+        <w:t>RESULTADOS</w:t>
+      </w:r>
+    </w:p>
+    <w:p>
+      <w:pPr>
+        <w:divId w:val="14816556"/>
+        <w:rPr>
+          <w:rFonts w:ascii="Times New Roman" w:eastAsia="Times New Roman" w:hAnsi="Times New Roman" w:cs="Times New Roman"/>
+          <w:b/>
+          <w:sz w:val="24"/>
+          <w:lang w:eastAsia="pt-BR"/>
+        </w:rPr>
+      </w:pPr>
+    </w:p>
+    <w:p>
+      <w:pPr>
+        <w:rPr>
+          <w:rFonts w:ascii="Times New Roman" w:eastAsia="Times New Roman" w:hAnsi="Times New Roman" w:cs="Times New Roman"/>
+          <w:b/>
+          <w:sz w:val="24"/>
+          <w:lang w:eastAsia="pt-BR"/>
+        </w:rPr>
+      </w:pPr>
+      <w:r>
+        <w:rPr>
+          <w:rFonts w:ascii="Times New Roman" w:eastAsia="Times New Roman" w:hAnsi="Times New Roman" w:cs="Times New Roman"/>
+          <w:b/>
+          <w:sz w:val="24"/>
+          <w:lang w:eastAsia="pt-BR"/>
+        </w:rPr>
+        <w:br w:type="page"/>
+      </w:r>
+    </w:p>
+    <w:p>
+      <w:pPr>
+        <w:divId w:val="14816556"/>
+        <w:rPr>
+          <w:rFonts w:ascii="Times New Roman" w:eastAsia="Times New Roman" w:hAnsi="Times New Roman" w:cs="Times New Roman"/>
+          <w:b/>
+          <w:sz w:val="24"/>
+          <w:lang w:eastAsia="pt-BR"/>
+        </w:rPr>
+      </w:pPr>
+      <w:r>
+        <w:rPr>
+          <w:rFonts w:ascii="Times New Roman" w:eastAsia="Times New Roman" w:hAnsi="Times New Roman" w:cs="Times New Roman"/>
+          <w:b/>
+          <w:sz w:val="24"/>
+          <w:lang w:eastAsia="pt-BR"/>
+        </w:rPr>
+        <w:lastRenderedPageBreak/>
+        <w:t>DISCUSSÃO</w:t>
+      </w:r>
+    </w:p>
+    <w:p>
+      <w:pPr>
+        <w:divId w:val="14816556"/>
+        <w:rPr>
+          <w:rFonts w:ascii="Times New Roman" w:eastAsia="Times New Roman" w:hAnsi="Times New Roman" w:cs="Times New Roman"/>
+          <w:b/>
+          <w:sz w:val="24"/>
+          <w:lang w:eastAsia="pt-BR"/>
+        </w:rPr>
+      </w:pPr>
+    </w:p>
+    <w:p>
+      <w:pPr>
+        <w:rPr>
+          <w:rFonts w:ascii="Times New Roman" w:eastAsia="Times New Roman" w:hAnsi="Times New Roman" w:cs="Times New Roman"/>
+          <w:b/>
+          <w:sz w:val="24"/>
+          <w:lang w:eastAsia="pt-BR"/>
+        </w:rPr>
+      </w:pPr>
+      <w:r>
+        <w:rPr>
+          <w:rFonts w:ascii="Times New Roman" w:eastAsia="Times New Roman" w:hAnsi="Times New Roman" w:cs="Times New Roman"/>
+          <w:b/>
+          <w:sz w:val="24"/>
+          <w:lang w:eastAsia="pt-BR"/>
+        </w:rPr>
         <w:t xml:space="preserve"> </w:t>
       </w:r>
-    </w:p>
-    <w:p>
-      <w:pPr>
-        <w:rPr>
-          <w:rFonts w:ascii="Times New Roman" w:eastAsia="Times New Roman" w:hAnsi="Times New Roman" w:cs="Times New Roman"/>
-          <w:sz w:val="24"/>
-          <w:lang w:eastAsia="pt-BR"/>
-        </w:rPr>
-      </w:pPr>
-      <w:r>
-        <w:rPr>
-          <w:rFonts w:ascii="Times New Roman" w:eastAsia="Times New Roman" w:hAnsi="Times New Roman" w:cs="Times New Roman"/>
+      <w:r>
+        <w:rPr>
+          <w:rFonts w:ascii="Times New Roman" w:eastAsia="Times New Roman" w:hAnsi="Times New Roman" w:cs="Times New Roman"/>
+          <w:b/>
           <w:sz w:val="24"/>
           <w:lang w:eastAsia="pt-BR"/>
         </w:rPr>
@@ -549,195 +1680,7 @@
           <w:sz w:val="24"/>
           <w:lang w:eastAsia="pt-BR"/>
         </w:rPr>
-        <w:t>METODOLOGIA</w:t>
-      </w:r>
-    </w:p>
-    <w:p>
-      <w:pPr>
-        <w:divId w:val="14816556"/>
-        <w:rPr>
-          <w:rFonts w:ascii="Times New Roman" w:eastAsia="Times New Roman" w:hAnsi="Times New Roman" w:cs="Times New Roman"/>
-          <w:b/>
-          <w:sz w:val="24"/>
-          <w:lang w:eastAsia="pt-BR"/>
-        </w:rPr>
-      </w:pPr>
-    </w:p>
-    <w:p>
-      <w:pPr>
-        <w:rPr>
-          <w:rFonts w:ascii="Times New Roman" w:eastAsia="Times New Roman" w:hAnsi="Times New Roman" w:cs="Times New Roman"/>
-          <w:b/>
-          <w:sz w:val="24"/>
-          <w:lang w:eastAsia="pt-BR"/>
-        </w:rPr>
-      </w:pPr>
-      <w:r>
-        <w:rPr>
-          <w:rFonts w:ascii="Times New Roman" w:eastAsia="Times New Roman" w:hAnsi="Times New Roman" w:cs="Times New Roman"/>
-          <w:b/>
-          <w:sz w:val="24"/>
-          <w:lang w:eastAsia="pt-BR"/>
-        </w:rPr>
-        <w:br w:type="page"/>
-      </w:r>
-    </w:p>
-    <w:p>
-      <w:pPr>
-        <w:divId w:val="14816556"/>
-        <w:rPr>
-          <w:rFonts w:ascii="Times New Roman" w:eastAsia="Times New Roman" w:hAnsi="Times New Roman" w:cs="Times New Roman"/>
-          <w:b/>
-          <w:sz w:val="24"/>
-          <w:lang w:eastAsia="pt-BR"/>
-        </w:rPr>
-      </w:pPr>
-      <w:r>
-        <w:rPr>
-          <w:rFonts w:ascii="Times New Roman" w:eastAsia="Times New Roman" w:hAnsi="Times New Roman" w:cs="Times New Roman"/>
-          <w:b/>
-          <w:sz w:val="24"/>
-          <w:lang w:eastAsia="pt-BR"/>
-        </w:rPr>
-        <w:t>RESULTADOS</w:t>
-      </w:r>
-    </w:p>
-    <w:p>
-      <w:pPr>
-        <w:divId w:val="14816556"/>
-        <w:rPr>
-          <w:rFonts w:ascii="Times New Roman" w:eastAsia="Times New Roman" w:hAnsi="Times New Roman" w:cs="Times New Roman"/>
-          <w:b/>
-          <w:sz w:val="24"/>
-          <w:lang w:eastAsia="pt-BR"/>
-        </w:rPr>
-      </w:pPr>
-    </w:p>
-    <w:p>
-      <w:pPr>
-        <w:rPr>
-          <w:rFonts w:ascii="Times New Roman" w:eastAsia="Times New Roman" w:hAnsi="Times New Roman" w:cs="Times New Roman"/>
-          <w:b/>
-          <w:sz w:val="24"/>
-          <w:lang w:eastAsia="pt-BR"/>
-        </w:rPr>
-      </w:pPr>
-      <w:r>
-        <w:rPr>
-          <w:rFonts w:ascii="Times New Roman" w:eastAsia="Times New Roman" w:hAnsi="Times New Roman" w:cs="Times New Roman"/>
-          <w:b/>
-          <w:sz w:val="24"/>
-          <w:lang w:eastAsia="pt-BR"/>
-        </w:rPr>
-        <w:br w:type="page"/>
-      </w:r>
-    </w:p>
-    <w:p>
-      <w:pPr>
-        <w:divId w:val="14816556"/>
-        <w:rPr>
-          <w:rFonts w:ascii="Times New Roman" w:eastAsia="Times New Roman" w:hAnsi="Times New Roman" w:cs="Times New Roman"/>
-          <w:b/>
-          <w:sz w:val="24"/>
-          <w:lang w:eastAsia="pt-BR"/>
-        </w:rPr>
-      </w:pPr>
-      <w:r>
-        <w:rPr>
-          <w:rFonts w:ascii="Times New Roman" w:eastAsia="Times New Roman" w:hAnsi="Times New Roman" w:cs="Times New Roman"/>
-          <w:b/>
-          <w:sz w:val="24"/>
-          <w:lang w:eastAsia="pt-BR"/>
-        </w:rPr>
-        <w:t>DISCUSSÃO</w:t>
-      </w:r>
-    </w:p>
-    <w:p>
-      <w:pPr>
-        <w:divId w:val="14816556"/>
-        <w:rPr>
-          <w:rFonts w:ascii="Times New Roman" w:eastAsia="Times New Roman" w:hAnsi="Times New Roman" w:cs="Times New Roman"/>
-          <w:b/>
-          <w:sz w:val="24"/>
-          <w:lang w:eastAsia="pt-BR"/>
-        </w:rPr>
-      </w:pPr>
-    </w:p>
-    <w:p>
-      <w:pPr>
-        <w:rPr>
-          <w:rFonts w:ascii="Times New Roman" w:eastAsia="Times New Roman" w:hAnsi="Times New Roman" w:cs="Times New Roman"/>
-          <w:b/>
-          <w:sz w:val="24"/>
-          <w:lang w:eastAsia="pt-BR"/>
-        </w:rPr>
-      </w:pPr>
-      <w:r>
-        <w:rPr>
-          <w:rFonts w:ascii="Times New Roman" w:eastAsia="Times New Roman" w:hAnsi="Times New Roman" w:cs="Times New Roman"/>
-          <w:b/>
-          <w:sz w:val="24"/>
-          <w:lang w:eastAsia="pt-BR"/>
-        </w:rPr>
-        <w:br w:type="page"/>
-      </w:r>
-    </w:p>
-    <w:p>
-      <w:pPr>
-        <w:divId w:val="14816556"/>
-        <w:rPr>
-          <w:rFonts w:ascii="Times New Roman" w:eastAsia="Times New Roman" w:hAnsi="Times New Roman" w:cs="Times New Roman"/>
-          <w:b/>
-          <w:sz w:val="24"/>
-          <w:lang w:eastAsia="pt-BR"/>
-        </w:rPr>
-      </w:pPr>
-      <w:r>
-        <w:rPr>
-          <w:rFonts w:ascii="Times New Roman" w:eastAsia="Times New Roman" w:hAnsi="Times New Roman" w:cs="Times New Roman"/>
-          <w:b/>
-          <w:sz w:val="24"/>
-          <w:lang w:eastAsia="pt-BR"/>
-        </w:rPr>
-        <w:t>ADENDO 1 (ENCHER LINGUIÇA)</w:t>
-      </w:r>
-    </w:p>
-    <w:p>
-      <w:pPr>
-        <w:rPr>
-          <w:rFonts w:ascii="Times New Roman" w:eastAsia="Times New Roman" w:hAnsi="Times New Roman" w:cs="Times New Roman"/>
-          <w:b/>
-          <w:sz w:val="24"/>
-          <w:lang w:eastAsia="pt-BR"/>
-        </w:rPr>
-      </w:pPr>
-      <w:r>
-        <w:rPr>
-          <w:rFonts w:ascii="Times New Roman" w:eastAsia="Times New Roman" w:hAnsi="Times New Roman" w:cs="Times New Roman"/>
-          <w:b/>
-          <w:sz w:val="24"/>
-          <w:lang w:eastAsia="pt-BR"/>
-        </w:rPr>
-        <w:br w:type="page"/>
-      </w:r>
-    </w:p>
-    <w:p>
-      <w:pPr>
-        <w:divId w:val="14816556"/>
-        <w:rPr>
-          <w:rFonts w:ascii="Times New Roman" w:eastAsia="Times New Roman" w:hAnsi="Times New Roman" w:cs="Times New Roman"/>
-          <w:b/>
-          <w:sz w:val="24"/>
-          <w:lang w:eastAsia="pt-BR"/>
-        </w:rPr>
-      </w:pPr>
-      <w:r>
-        <w:rPr>
-          <w:rFonts w:ascii="Times New Roman" w:eastAsia="Times New Roman" w:hAnsi="Times New Roman" w:cs="Times New Roman"/>
-          <w:b/>
-          <w:sz w:val="24"/>
-          <w:lang w:eastAsia="pt-BR"/>
-        </w:rPr>
+        <w:lastRenderedPageBreak/>
         <w:t>REFERÊNCIAS</w:t>
       </w:r>
     </w:p>
@@ -805,6 +1748,18 @@
         </w:rPr>
         <w:t xml:space="preserve">Disponível em: </w:t>
       </w:r>
+      <w:hyperlink r:id="rId11" w:history="1">
+        <w:r>
+          <w:rPr>
+            <w:rStyle w:val="Hyperlink"/>
+            <w:rFonts w:ascii="Times New Roman" w:hAnsi="Times New Roman" w:cs="Times New Roman"/>
+            <w:sz w:val="24"/>
+            <w:szCs w:val="24"/>
+            <w:shd w:val="clear" w:color="auto" w:fill="FFFFFF"/>
+          </w:rPr>
+          <w:t>https://doi.org/10.1590/3610707/2021.</w:t>
+        </w:r>
+      </w:hyperlink>
       <w:r>
         <w:rPr>
           <w:rFonts w:ascii="Times New Roman" w:hAnsi="Times New Roman" w:cs="Times New Roman"/>
@@ -813,7 +1768,7 @@
           <w:szCs w:val="24"/>
           <w:shd w:val="clear" w:color="auto" w:fill="FFFFFF"/>
         </w:rPr>
-        <w:fldChar w:fldCharType="begin"/>
+        <w:t xml:space="preserve"> </w:t>
       </w:r>
       <w:r>
         <w:rPr>
@@ -822,8 +1777,9 @@
           <w:sz w:val="24"/>
           <w:szCs w:val="24"/>
           <w:shd w:val="clear" w:color="auto" w:fill="FFFFFF"/>
-        </w:rPr>
-        <w:instrText xml:space="preserve"> HYPERLINK "https://doi.org/10.1590/3610707/2021." </w:instrText>
+          <w:lang w:val="en-GB"/>
+        </w:rPr>
+        <w:t xml:space="preserve">Acesso em: </w:t>
       </w:r>
       <w:r>
         <w:rPr>
@@ -832,7 +1788,9 @@
           <w:sz w:val="24"/>
           <w:szCs w:val="24"/>
           <w:shd w:val="clear" w:color="auto" w:fill="FFFFFF"/>
-        </w:rPr>
+          <w:lang w:val="en-GB"/>
+        </w:rPr>
+        <w:t>26</w:t>
       </w:r>
       <w:r>
         <w:rPr>
@@ -841,18 +1799,9 @@
           <w:sz w:val="24"/>
           <w:szCs w:val="24"/>
           <w:shd w:val="clear" w:color="auto" w:fill="FFFFFF"/>
-        </w:rPr>
-        <w:fldChar w:fldCharType="separate"/>
-      </w:r>
-      <w:r>
-        <w:rPr>
-          <w:rStyle w:val="Hyperlink"/>
-          <w:rFonts w:ascii="Times New Roman" w:hAnsi="Times New Roman" w:cs="Times New Roman"/>
-          <w:sz w:val="24"/>
-          <w:szCs w:val="24"/>
-          <w:shd w:val="clear" w:color="auto" w:fill="FFFFFF"/>
-        </w:rPr>
-        <w:t>https://doi.org/10.1590/3610707/2021.</w:t>
+          <w:lang w:val="en-GB"/>
+        </w:rPr>
+        <w:t xml:space="preserve"> </w:t>
       </w:r>
       <w:r>
         <w:rPr>
@@ -861,8 +1810,9 @@
           <w:sz w:val="24"/>
           <w:szCs w:val="24"/>
           <w:shd w:val="clear" w:color="auto" w:fill="FFFFFF"/>
-        </w:rPr>
-        <w:fldChar w:fldCharType="end"/>
+          <w:lang w:val="en-GB"/>
+        </w:rPr>
+        <w:t>set</w:t>
       </w:r>
       <w:r>
         <w:rPr>
@@ -871,111 +1821,64 @@
           <w:sz w:val="24"/>
           <w:szCs w:val="24"/>
           <w:shd w:val="clear" w:color="auto" w:fill="FFFFFF"/>
+          <w:lang w:val="en-GB"/>
+        </w:rPr>
+        <w:t>. 2022.</w:t>
+      </w:r>
+    </w:p>
+    <w:p>
+      <w:pPr>
+        <w:divId w:val="14816556"/>
+        <w:rPr>
+          <w:rFonts w:ascii="Times New Roman" w:hAnsi="Times New Roman" w:cs="Times New Roman"/>
+          <w:sz w:val="24"/>
+          <w:szCs w:val="24"/>
+        </w:rPr>
+      </w:pPr>
+      <w:r>
+        <w:rPr>
+          <w:rFonts w:ascii="Times New Roman" w:hAnsi="Times New Roman" w:cs="Times New Roman"/>
+          <w:color w:val="1C1D1E"/>
+          <w:sz w:val="24"/>
+          <w:szCs w:val="24"/>
+          <w:shd w:val="clear" w:color="auto" w:fill="FFFFFF"/>
+          <w:lang w:val="en-GB"/>
+        </w:rPr>
+        <w:t>HAWKINS</w:t>
+      </w:r>
+      <w:r>
+        <w:rPr>
+          <w:rFonts w:ascii="Times New Roman" w:hAnsi="Times New Roman" w:cs="Times New Roman"/>
+          <w:color w:val="1C1D1E"/>
+          <w:sz w:val="24"/>
+          <w:szCs w:val="24"/>
+          <w:shd w:val="clear" w:color="auto" w:fill="FFFFFF"/>
+          <w:lang w:val="en-GB"/>
+        </w:rPr>
+        <w:t xml:space="preserve">, K.A. </w:t>
+      </w:r>
+      <w:r>
+        <w:rPr>
+          <w:rFonts w:ascii="Times New Roman" w:hAnsi="Times New Roman" w:cs="Times New Roman"/>
+          <w:color w:val="1C1D1E"/>
+          <w:sz w:val="24"/>
+          <w:szCs w:val="24"/>
+          <w:shd w:val="clear" w:color="auto" w:fill="FFFFFF"/>
+          <w:lang w:val="en-GB"/>
+        </w:rPr>
+        <w:t>e</w:t>
+      </w:r>
+      <w:r>
+        <w:rPr>
+          <w:rFonts w:ascii="Times New Roman" w:hAnsi="Times New Roman" w:cs="Times New Roman"/>
+          <w:color w:val="1C1D1E"/>
+          <w:sz w:val="24"/>
+          <w:szCs w:val="24"/>
+          <w:shd w:val="clear" w:color="auto" w:fill="FFFFFF"/>
+          <w:lang w:val="en-GB"/>
         </w:rPr>
         <w:t xml:space="preserve"> </w:t>
       </w:r>
-      <w:proofErr w:type="spellStart"/>
-      <w:r>
-        <w:rPr>
-          <w:rFonts w:ascii="Times New Roman" w:hAnsi="Times New Roman" w:cs="Times New Roman"/>
-          <w:color w:val="000000"/>
-          <w:sz w:val="24"/>
-          <w:szCs w:val="24"/>
-          <w:shd w:val="clear" w:color="auto" w:fill="FFFFFF"/>
-          <w:lang w:val="en-GB"/>
-        </w:rPr>
-        <w:t>Acesso</w:t>
-      </w:r>
-      <w:proofErr w:type="spellEnd"/>
-      <w:r>
-        <w:rPr>
-          <w:rFonts w:ascii="Times New Roman" w:hAnsi="Times New Roman" w:cs="Times New Roman"/>
-          <w:color w:val="000000"/>
-          <w:sz w:val="24"/>
-          <w:szCs w:val="24"/>
-          <w:shd w:val="clear" w:color="auto" w:fill="FFFFFF"/>
-          <w:lang w:val="en-GB"/>
-        </w:rPr>
-        <w:t xml:space="preserve"> </w:t>
-      </w:r>
-      <w:proofErr w:type="spellStart"/>
-      <w:r>
-        <w:rPr>
-          <w:rFonts w:ascii="Times New Roman" w:hAnsi="Times New Roman" w:cs="Times New Roman"/>
-          <w:color w:val="000000"/>
-          <w:sz w:val="24"/>
-          <w:szCs w:val="24"/>
-          <w:shd w:val="clear" w:color="auto" w:fill="FFFFFF"/>
-          <w:lang w:val="en-GB"/>
-        </w:rPr>
-        <w:t>em</w:t>
-      </w:r>
-      <w:proofErr w:type="spellEnd"/>
-      <w:r>
-        <w:rPr>
-          <w:rFonts w:ascii="Times New Roman" w:hAnsi="Times New Roman" w:cs="Times New Roman"/>
-          <w:color w:val="000000"/>
-          <w:sz w:val="24"/>
-          <w:szCs w:val="24"/>
-          <w:shd w:val="clear" w:color="auto" w:fill="FFFFFF"/>
-          <w:lang w:val="en-GB"/>
-        </w:rPr>
-        <w:t xml:space="preserve">: </w:t>
-      </w:r>
-      <w:r>
-        <w:rPr>
-          <w:rFonts w:ascii="Times New Roman" w:hAnsi="Times New Roman" w:cs="Times New Roman"/>
-          <w:color w:val="000000"/>
-          <w:sz w:val="24"/>
-          <w:szCs w:val="24"/>
-          <w:shd w:val="clear" w:color="auto" w:fill="FFFFFF"/>
-          <w:lang w:val="en-GB"/>
-        </w:rPr>
-        <w:t>26</w:t>
-      </w:r>
-      <w:r>
-        <w:rPr>
-          <w:rFonts w:ascii="Times New Roman" w:hAnsi="Times New Roman" w:cs="Times New Roman"/>
-          <w:color w:val="000000"/>
-          <w:sz w:val="24"/>
-          <w:szCs w:val="24"/>
-          <w:shd w:val="clear" w:color="auto" w:fill="FFFFFF"/>
-          <w:lang w:val="en-GB"/>
-        </w:rPr>
-        <w:t xml:space="preserve"> </w:t>
-      </w:r>
-      <w:r>
-        <w:rPr>
-          <w:rFonts w:ascii="Times New Roman" w:hAnsi="Times New Roman" w:cs="Times New Roman"/>
-          <w:color w:val="000000"/>
-          <w:sz w:val="24"/>
-          <w:szCs w:val="24"/>
-          <w:shd w:val="clear" w:color="auto" w:fill="FFFFFF"/>
-          <w:lang w:val="en-GB"/>
-        </w:rPr>
-        <w:t>set</w:t>
-      </w:r>
-      <w:r>
-        <w:rPr>
-          <w:rFonts w:ascii="Times New Roman" w:hAnsi="Times New Roman" w:cs="Times New Roman"/>
-          <w:color w:val="000000"/>
-          <w:sz w:val="24"/>
-          <w:szCs w:val="24"/>
-          <w:shd w:val="clear" w:color="auto" w:fill="FFFFFF"/>
-          <w:lang w:val="en-GB"/>
-        </w:rPr>
-        <w:t>. 2022.</w:t>
-      </w:r>
-    </w:p>
-    <w:p>
-      <w:pPr>
-        <w:divId w:val="14816556"/>
-        <w:rPr>
-          <w:rFonts w:ascii="Times New Roman" w:hAnsi="Times New Roman" w:cs="Times New Roman"/>
-          <w:sz w:val="24"/>
-          <w:szCs w:val="24"/>
-        </w:rPr>
-      </w:pPr>
       <w:r>
         <w:rPr>
           <w:rFonts w:ascii="Times New Roman" w:hAnsi="Times New Roman" w:cs="Times New Roman"/>
@@ -985,51 +1888,7 @@
           <w:shd w:val="clear" w:color="auto" w:fill="FFFFFF"/>
           <w:lang w:val="en-GB"/>
         </w:rPr>
-        <w:t>HAWKINS</w:t>
-      </w:r>
-      <w:r>
-        <w:rPr>
-          <w:rFonts w:ascii="Times New Roman" w:hAnsi="Times New Roman" w:cs="Times New Roman"/>
-          <w:color w:val="1C1D1E"/>
-          <w:sz w:val="24"/>
-          <w:szCs w:val="24"/>
-          <w:shd w:val="clear" w:color="auto" w:fill="FFFFFF"/>
-          <w:lang w:val="en-GB"/>
-        </w:rPr>
-        <w:t xml:space="preserve">, K.A. </w:t>
-      </w:r>
-      <w:r>
-        <w:rPr>
-          <w:rFonts w:ascii="Times New Roman" w:hAnsi="Times New Roman" w:cs="Times New Roman"/>
-          <w:color w:val="1C1D1E"/>
-          <w:sz w:val="24"/>
-          <w:szCs w:val="24"/>
-          <w:shd w:val="clear" w:color="auto" w:fill="FFFFFF"/>
-          <w:lang w:val="en-GB"/>
-        </w:rPr>
-        <w:t>e</w:t>
-      </w:r>
-      <w:r>
-        <w:rPr>
-          <w:rFonts w:ascii="Times New Roman" w:hAnsi="Times New Roman" w:cs="Times New Roman"/>
-          <w:color w:val="1C1D1E"/>
-          <w:sz w:val="24"/>
-          <w:szCs w:val="24"/>
-          <w:shd w:val="clear" w:color="auto" w:fill="FFFFFF"/>
-          <w:lang w:val="en-GB"/>
-        </w:rPr>
-        <w:t xml:space="preserve"> </w:t>
-      </w:r>
-      <w:r>
-        <w:rPr>
-          <w:rFonts w:ascii="Times New Roman" w:hAnsi="Times New Roman" w:cs="Times New Roman"/>
-          <w:color w:val="1C1D1E"/>
-          <w:sz w:val="24"/>
-          <w:szCs w:val="24"/>
-          <w:shd w:val="clear" w:color="auto" w:fill="FFFFFF"/>
-          <w:lang w:val="en-GB"/>
-        </w:rPr>
-        <w:t>ROVIRA KALTWASSER</w:t>
+        <w:t>KALTWASSER</w:t>
       </w:r>
       <w:r>
         <w:rPr>
@@ -1105,29 +1964,9 @@
           <w:szCs w:val="24"/>
           <w:shd w:val="clear" w:color="auto" w:fill="FFFFFF"/>
         </w:rPr>
-        <w:t>542, 2017</w:t>
-      </w:r>
-      <w:r>
-        <w:rPr>
-          <w:rFonts w:ascii="Times New Roman" w:hAnsi="Times New Roman" w:cs="Times New Roman"/>
-          <w:color w:val="1C1D1E"/>
-          <w:sz w:val="24"/>
-          <w:szCs w:val="24"/>
-          <w:shd w:val="clear" w:color="auto" w:fill="FFFFFF"/>
-        </w:rPr>
-        <w:t xml:space="preserve">. </w:t>
-      </w:r>
-      <w:r>
-        <w:rPr>
-          <w:rFonts w:ascii="Times New Roman" w:hAnsi="Times New Roman" w:cs="Times New Roman"/>
-          <w:color w:val="1C1D1E"/>
-          <w:sz w:val="24"/>
-          <w:szCs w:val="24"/>
-          <w:shd w:val="clear" w:color="auto" w:fill="FFFFFF"/>
-        </w:rPr>
-        <w:t xml:space="preserve">Disponível em: </w:t>
-      </w:r>
-      <w:hyperlink r:id="rId9" w:history="1">
+        <w:t xml:space="preserve">542, 2017. Disponível em: </w:t>
+      </w:r>
+      <w:hyperlink r:id="rId12" w:history="1">
         <w:r>
           <w:rPr>
             <w:rStyle w:val="Hyperlink"/>
@@ -1157,9 +1996,12 @@
           <w:szCs w:val="24"/>
           <w:shd w:val="clear" w:color="auto" w:fill="FFFFFF"/>
         </w:rPr>
-        <w:t xml:space="preserve">Acesso em: </w:t>
-      </w:r>
-      <w:r>
+        <w:t>Acesso em: 05 dez. 2022.</w:t>
+      </w:r>
+    </w:p>
+    <w:p>
+      <w:pPr>
+        <w:divId w:val="14816556"/>
         <w:rPr>
           <w:rFonts w:ascii="Times New Roman" w:hAnsi="Times New Roman" w:cs="Times New Roman"/>
           <w:color w:val="000000"/>
@@ -1167,7 +2009,83 @@
           <w:szCs w:val="24"/>
           <w:shd w:val="clear" w:color="auto" w:fill="FFFFFF"/>
         </w:rPr>
-        <w:t>05</w:t>
+      </w:pPr>
+      <w:r>
+        <w:rPr>
+          <w:rFonts w:ascii="Times New Roman" w:eastAsia="Times New Roman" w:hAnsi="Times New Roman" w:cs="Times New Roman"/>
+          <w:sz w:val="24"/>
+          <w:szCs w:val="24"/>
+          <w:lang w:eastAsia="pt-BR"/>
+        </w:rPr>
+        <w:t>CASSIMIRO</w:t>
+      </w:r>
+      <w:r>
+        <w:rPr>
+          <w:rFonts w:ascii="Times New Roman" w:eastAsia="Times New Roman" w:hAnsi="Times New Roman" w:cs="Times New Roman"/>
+          <w:sz w:val="24"/>
+          <w:szCs w:val="24"/>
+          <w:lang w:eastAsia="pt-BR"/>
+        </w:rPr>
+        <w:t>, Paulo Henrique Paschoeto</w:t>
+      </w:r>
+      <w:r>
+        <w:rPr>
+          <w:rFonts w:ascii="Times New Roman" w:eastAsia="Times New Roman" w:hAnsi="Times New Roman" w:cs="Times New Roman"/>
+          <w:b/>
+          <w:sz w:val="24"/>
+          <w:szCs w:val="24"/>
+          <w:lang w:eastAsia="pt-BR"/>
+        </w:rPr>
+        <w:t xml:space="preserve">. Os usos do conceito de populismo no debate contemporâneo e suas implicações sobre a interpretação da democracia. </w:t>
+      </w:r>
+      <w:r>
+        <w:rPr>
+          <w:rFonts w:ascii="Times New Roman" w:eastAsia="Times New Roman" w:hAnsi="Times New Roman" w:cs="Times New Roman"/>
+          <w:sz w:val="24"/>
+          <w:szCs w:val="24"/>
+          <w:lang w:eastAsia="pt-BR"/>
+        </w:rPr>
+        <w:t>Revista Brasileira de Ciência</w:t>
+      </w:r>
+      <w:r>
+        <w:rPr>
+          <w:rFonts w:ascii="Times New Roman" w:eastAsia="Times New Roman" w:hAnsi="Times New Roman" w:cs="Times New Roman"/>
+          <w:sz w:val="24"/>
+          <w:szCs w:val="24"/>
+          <w:lang w:eastAsia="pt-BR"/>
+        </w:rPr>
+        <w:t xml:space="preserve"> Política. 2021, n. 35. Disponível em: </w:t>
+      </w:r>
+      <w:hyperlink r:id="rId13" w:history="1">
+        <w:r>
+          <w:rPr>
+            <w:rStyle w:val="Hyperlink"/>
+            <w:rFonts w:ascii="Times New Roman" w:eastAsia="Times New Roman" w:hAnsi="Times New Roman" w:cs="Times New Roman"/>
+            <w:sz w:val="24"/>
+            <w:szCs w:val="24"/>
+            <w:lang w:eastAsia="pt-BR"/>
+          </w:rPr>
+          <w:t>https://doi.org/10.1590/0103-3352.2021.35.242084</w:t>
+        </w:r>
+      </w:hyperlink>
+      <w:r>
+        <w:rPr>
+          <w:rFonts w:ascii="Times New Roman" w:hAnsi="Times New Roman" w:cs="Times New Roman"/>
+          <w:sz w:val="24"/>
+          <w:szCs w:val="24"/>
+          <w:lang w:eastAsia="pt-BR"/>
+        </w:rPr>
+        <w:t>.</w:t>
+      </w:r>
+      <w:r>
+        <w:rPr>
+          <w:rFonts w:ascii="Times New Roman" w:hAnsi="Times New Roman" w:cs="Times New Roman"/>
+          <w:color w:val="1C1D1E"/>
+          <w:sz w:val="24"/>
+          <w:szCs w:val="24"/>
+          <w:shd w:val="clear" w:color="auto" w:fill="FFFFFF"/>
+        </w:rPr>
+        <w:t xml:space="preserve"> </w:t>
       </w:r>
       <w:r>
         <w:rPr>
@@ -1177,17 +2095,620 @@
           <w:szCs w:val="24"/>
           <w:shd w:val="clear" w:color="auto" w:fill="FFFFFF"/>
         </w:rPr>
-        <w:t xml:space="preserve"> dez. 2022.</w:t>
-      </w:r>
-    </w:p>
-    <w:p>
-      <w:pPr>
-        <w:divId w:val="14816556"/>
-        <w:rPr>
-          <w:rFonts w:ascii="Times New Roman" w:eastAsia="Times New Roman" w:hAnsi="Times New Roman" w:cs="Times New Roman"/>
+        <w:t>Acesso em: 05 dez. 2022.</w:t>
+      </w:r>
+    </w:p>
+    <w:p>
+      <w:pPr>
+        <w:divId w:val="14816556"/>
+        <w:rPr>
+          <w:rFonts w:ascii="Times New Roman" w:hAnsi="Times New Roman" w:cs="Times New Roman"/>
+          <w:sz w:val="24"/>
+          <w:szCs w:val="24"/>
+          <w:lang w:val="en-GB"/>
+        </w:rPr>
+      </w:pPr>
+      <w:r>
+        <w:rPr>
+          <w:rFonts w:ascii="Times New Roman" w:hAnsi="Times New Roman" w:cs="Times New Roman"/>
+          <w:sz w:val="24"/>
+          <w:szCs w:val="24"/>
+          <w:lang w:val="en-GB"/>
+        </w:rPr>
+        <w:t xml:space="preserve">CANOVAN, Margaret. </w:t>
+      </w:r>
+      <w:r>
+        <w:rPr>
+          <w:rFonts w:ascii="Times New Roman" w:hAnsi="Times New Roman" w:cs="Times New Roman"/>
           <w:b/>
           <w:sz w:val="24"/>
-          <w:lang w:eastAsia="pt-BR"/>
+          <w:szCs w:val="24"/>
+          <w:lang w:val="en-GB"/>
+        </w:rPr>
+        <w:t>Populism</w:t>
+      </w:r>
+      <w:r>
+        <w:rPr>
+          <w:rFonts w:ascii="Times New Roman" w:hAnsi="Times New Roman" w:cs="Times New Roman"/>
+          <w:sz w:val="24"/>
+          <w:szCs w:val="24"/>
+          <w:lang w:val="en-GB"/>
+        </w:rPr>
+        <w:t>. Nova York: Harcourt Brace Janovitz, 1981.</w:t>
+      </w:r>
+    </w:p>
+    <w:p>
+      <w:pPr>
+        <w:divId w:val="14816556"/>
+        <w:rPr>
+          <w:rFonts w:ascii="Times New Roman" w:hAnsi="Times New Roman" w:cs="Times New Roman"/>
+          <w:color w:val="000000"/>
+          <w:sz w:val="24"/>
+          <w:szCs w:val="24"/>
+          <w:shd w:val="clear" w:color="auto" w:fill="FFFFFF"/>
+          <w:lang w:val="en-GB"/>
+        </w:rPr>
+      </w:pPr>
+      <w:r>
+        <w:rPr>
+          <w:rFonts w:ascii="Times New Roman" w:hAnsi="Times New Roman" w:cs="Times New Roman"/>
+          <w:color w:val="000000"/>
+          <w:sz w:val="24"/>
+          <w:szCs w:val="24"/>
+          <w:shd w:val="clear" w:color="auto" w:fill="FFFFFF"/>
+        </w:rPr>
+        <w:t>KALTWASSER, Cristóbal Rovira e outros</w:t>
+      </w:r>
+      <w:r>
+        <w:rPr>
+          <w:rFonts w:ascii="Times New Roman" w:hAnsi="Times New Roman" w:cs="Times New Roman"/>
+          <w:color w:val="000000"/>
+          <w:sz w:val="24"/>
+          <w:szCs w:val="24"/>
+          <w:shd w:val="clear" w:color="auto" w:fill="FFFFFF"/>
+        </w:rPr>
+        <w:t xml:space="preserve">. </w:t>
+      </w:r>
+      <w:r>
+        <w:rPr>
+          <w:rFonts w:ascii="Times New Roman" w:hAnsi="Times New Roman" w:cs="Times New Roman"/>
+          <w:b/>
+          <w:color w:val="000000"/>
+          <w:sz w:val="24"/>
+          <w:szCs w:val="24"/>
+          <w:shd w:val="clear" w:color="auto" w:fill="FFFFFF"/>
+          <w:lang w:val="en-GB"/>
+        </w:rPr>
+        <w:t>The Oxford Handbook of Populism</w:t>
+      </w:r>
+      <w:r>
+        <w:rPr>
+          <w:rFonts w:ascii="Times New Roman" w:hAnsi="Times New Roman" w:cs="Times New Roman"/>
+          <w:color w:val="000000"/>
+          <w:sz w:val="24"/>
+          <w:szCs w:val="24"/>
+          <w:shd w:val="clear" w:color="auto" w:fill="FFFFFF"/>
+          <w:lang w:val="en-GB"/>
+        </w:rPr>
+        <w:t xml:space="preserve">. Oxford Handbooks, </w:t>
+      </w:r>
+      <w:r>
+        <w:rPr>
+          <w:rFonts w:ascii="Times New Roman" w:hAnsi="Times New Roman" w:cs="Times New Roman"/>
+          <w:color w:val="000000"/>
+          <w:sz w:val="24"/>
+          <w:szCs w:val="24"/>
+          <w:shd w:val="clear" w:color="auto" w:fill="FFFFFF"/>
+          <w:lang w:val="en-GB"/>
+        </w:rPr>
+        <w:t>2017</w:t>
+      </w:r>
+      <w:r>
+        <w:rPr>
+          <w:rFonts w:ascii="Times New Roman" w:hAnsi="Times New Roman" w:cs="Times New Roman"/>
+          <w:color w:val="000000"/>
+          <w:sz w:val="24"/>
+          <w:szCs w:val="24"/>
+          <w:shd w:val="clear" w:color="auto" w:fill="FFFFFF"/>
+          <w:lang w:val="en-GB"/>
+        </w:rPr>
+        <w:t>, Oxford Academic, 6 Nov. 2017. Disponível em:</w:t>
+      </w:r>
+      <w:r>
+        <w:rPr>
+          <w:rFonts w:ascii="Times New Roman" w:hAnsi="Times New Roman" w:cs="Times New Roman"/>
+          <w:color w:val="000000"/>
+          <w:sz w:val="24"/>
+          <w:szCs w:val="24"/>
+          <w:shd w:val="clear" w:color="auto" w:fill="FFFFFF"/>
+          <w:lang w:val="en-GB"/>
+        </w:rPr>
+        <w:t xml:space="preserve"> </w:t>
+      </w:r>
+      <w:hyperlink r:id="rId14" w:history="1">
+        <w:r>
+          <w:rPr>
+            <w:rStyle w:val="Hyperlink"/>
+            <w:rFonts w:ascii="Times New Roman" w:hAnsi="Times New Roman" w:cs="Times New Roman"/>
+            <w:sz w:val="24"/>
+            <w:szCs w:val="24"/>
+            <w:shd w:val="clear" w:color="auto" w:fill="FFFFFF"/>
+            <w:lang w:val="en-GB"/>
+          </w:rPr>
+          <w:t>https://doi.org/10.1093/oxfordhb/9780198803560.001.0001</w:t>
+        </w:r>
+      </w:hyperlink>
+      <w:r>
+        <w:rPr>
+          <w:rFonts w:ascii="Times New Roman" w:hAnsi="Times New Roman" w:cs="Times New Roman"/>
+          <w:color w:val="000000"/>
+          <w:sz w:val="24"/>
+          <w:szCs w:val="24"/>
+          <w:shd w:val="clear" w:color="auto" w:fill="FFFFFF"/>
+          <w:lang w:val="en-GB"/>
+        </w:rPr>
+        <w:t>. Acesso em: 16 dez. 2022</w:t>
+      </w:r>
+      <w:r>
+        <w:rPr>
+          <w:rFonts w:ascii="Times New Roman" w:hAnsi="Times New Roman" w:cs="Times New Roman"/>
+          <w:color w:val="000000"/>
+          <w:sz w:val="24"/>
+          <w:szCs w:val="24"/>
+          <w:shd w:val="clear" w:color="auto" w:fill="FFFFFF"/>
+          <w:lang w:val="en-GB"/>
+        </w:rPr>
+        <w:t>.</w:t>
+      </w:r>
+    </w:p>
+    <w:p>
+      <w:pPr>
+        <w:divId w:val="14816556"/>
+        <w:rPr>
+          <w:rFonts w:ascii="Times New Roman" w:hAnsi="Times New Roman" w:cs="Times New Roman"/>
+          <w:color w:val="000000"/>
+          <w:sz w:val="24"/>
+          <w:szCs w:val="24"/>
+          <w:shd w:val="clear" w:color="auto" w:fill="FFFFFF"/>
+        </w:rPr>
+      </w:pPr>
+      <w:r>
+        <w:rPr>
+          <w:rFonts w:ascii="Times New Roman" w:hAnsi="Times New Roman" w:cs="Times New Roman"/>
+          <w:color w:val="000000"/>
+          <w:sz w:val="24"/>
+          <w:szCs w:val="24"/>
+          <w:shd w:val="clear" w:color="auto" w:fill="FFFFFF"/>
+          <w:lang w:val="en-GB"/>
+        </w:rPr>
+        <w:t xml:space="preserve">RUEDA, Daniel. </w:t>
+      </w:r>
+      <w:r>
+        <w:rPr>
+          <w:rFonts w:ascii="Times New Roman" w:hAnsi="Times New Roman" w:cs="Times New Roman"/>
+          <w:b/>
+          <w:color w:val="000000"/>
+          <w:sz w:val="24"/>
+          <w:szCs w:val="24"/>
+          <w:shd w:val="clear" w:color="auto" w:fill="FFFFFF"/>
+          <w:lang w:val="en-GB"/>
+        </w:rPr>
+        <w:t>Is Populism a Political Strategy? A Critique of an Enduring Approach.</w:t>
+      </w:r>
+      <w:r>
+        <w:rPr>
+          <w:rFonts w:ascii="Times New Roman" w:hAnsi="Times New Roman" w:cs="Times New Roman"/>
+          <w:color w:val="000000"/>
+          <w:sz w:val="24"/>
+          <w:szCs w:val="24"/>
+          <w:shd w:val="clear" w:color="auto" w:fill="FFFFFF"/>
+          <w:lang w:val="en-GB"/>
+        </w:rPr>
+        <w:t xml:space="preserve"> </w:t>
+      </w:r>
+      <w:r>
+        <w:rPr>
+          <w:rFonts w:ascii="Times New Roman" w:hAnsi="Times New Roman" w:cs="Times New Roman"/>
+          <w:iCs/>
+          <w:color w:val="000000"/>
+          <w:sz w:val="24"/>
+          <w:szCs w:val="24"/>
+          <w:shd w:val="clear" w:color="auto" w:fill="FFFFFF"/>
+        </w:rPr>
+        <w:t>Political Studies</w:t>
+      </w:r>
+      <w:r>
+        <w:rPr>
+          <w:rFonts w:ascii="Times New Roman" w:hAnsi="Times New Roman" w:cs="Times New Roman"/>
+          <w:color w:val="000000"/>
+          <w:sz w:val="24"/>
+          <w:szCs w:val="24"/>
+          <w:shd w:val="clear" w:color="auto" w:fill="FFFFFF"/>
+        </w:rPr>
+        <w:t xml:space="preserve"> 69 (2020): 167 - 184. Disponível em: </w:t>
+      </w:r>
+      <w:hyperlink r:id="rId15" w:history="1">
+        <w:r>
+          <w:rPr>
+            <w:rStyle w:val="Hyperlink"/>
+            <w:rFonts w:ascii="Times New Roman" w:hAnsi="Times New Roman" w:cs="Times New Roman"/>
+            <w:sz w:val="24"/>
+            <w:szCs w:val="24"/>
+            <w:shd w:val="clear" w:color="auto" w:fill="FFFFFF"/>
+          </w:rPr>
+          <w:t>https://journals.sagepub.com/doi/full/10.1177/0032321720962355</w:t>
+        </w:r>
+      </w:hyperlink>
+      <w:r>
+        <w:rPr>
+          <w:rFonts w:ascii="Times New Roman" w:hAnsi="Times New Roman" w:cs="Times New Roman"/>
+          <w:color w:val="000000"/>
+          <w:sz w:val="24"/>
+          <w:szCs w:val="24"/>
+          <w:shd w:val="clear" w:color="auto" w:fill="FFFFFF"/>
+        </w:rPr>
+        <w:t>. Acesso em: 28 nov. 2022.</w:t>
+      </w:r>
+    </w:p>
+    <w:p>
+      <w:pPr>
+        <w:divId w:val="14816556"/>
+        <w:rPr>
+          <w:rFonts w:ascii="Times New Roman" w:hAnsi="Times New Roman" w:cs="Times New Roman"/>
+          <w:sz w:val="24"/>
+          <w:szCs w:val="24"/>
+          <w:lang w:val="en-GB"/>
+        </w:rPr>
+      </w:pPr>
+      <w:r>
+        <w:rPr>
+          <w:rFonts w:ascii="Times New Roman" w:hAnsi="Times New Roman" w:cs="Times New Roman"/>
+          <w:color w:val="000000"/>
+          <w:sz w:val="24"/>
+          <w:szCs w:val="24"/>
+          <w:shd w:val="clear" w:color="auto" w:fill="FFFFFF"/>
+          <w:lang w:val="en-GB"/>
+        </w:rPr>
+        <w:t>WARE, Alan.</w:t>
+      </w:r>
+      <w:r>
+        <w:rPr>
+          <w:rFonts w:ascii="Times New Roman" w:hAnsi="Times New Roman" w:cs="Times New Roman"/>
+          <w:color w:val="000000"/>
+          <w:sz w:val="24"/>
+          <w:szCs w:val="24"/>
+          <w:shd w:val="clear" w:color="auto" w:fill="FFFFFF"/>
+          <w:lang w:val="en-GB"/>
+        </w:rPr>
+        <w:t xml:space="preserve"> </w:t>
+      </w:r>
+      <w:r>
+        <w:rPr>
+          <w:rFonts w:ascii="Times New Roman" w:hAnsi="Times New Roman" w:cs="Times New Roman"/>
+          <w:b/>
+          <w:color w:val="000000"/>
+          <w:sz w:val="24"/>
+          <w:szCs w:val="24"/>
+          <w:shd w:val="clear" w:color="auto" w:fill="FFFFFF"/>
+          <w:lang w:val="en-GB"/>
+        </w:rPr>
+        <w:t>The United States: Populism as Political Strategy.</w:t>
+      </w:r>
+      <w:r>
+        <w:rPr>
+          <w:rFonts w:ascii="Times New Roman" w:hAnsi="Times New Roman" w:cs="Times New Roman"/>
+          <w:color w:val="000000"/>
+          <w:sz w:val="24"/>
+          <w:szCs w:val="24"/>
+          <w:shd w:val="clear" w:color="auto" w:fill="FFFFFF"/>
+          <w:lang w:val="en-GB"/>
+        </w:rPr>
+        <w:t xml:space="preserve"> Democracies and the Populist Challenge</w:t>
+      </w:r>
+      <w:r>
+        <w:rPr>
+          <w:rFonts w:ascii="Times New Roman" w:hAnsi="Times New Roman" w:cs="Times New Roman"/>
+          <w:color w:val="000000"/>
+          <w:sz w:val="24"/>
+          <w:szCs w:val="24"/>
+          <w:shd w:val="clear" w:color="auto" w:fill="FFFFFF"/>
+          <w:lang w:val="en-GB"/>
+        </w:rPr>
+        <w:t>,</w:t>
+      </w:r>
+      <w:r>
+        <w:rPr>
+          <w:rFonts w:ascii="Times New Roman" w:hAnsi="Times New Roman" w:cs="Times New Roman"/>
+          <w:color w:val="000000"/>
+          <w:sz w:val="24"/>
+          <w:szCs w:val="24"/>
+          <w:shd w:val="clear" w:color="auto" w:fill="FFFFFF"/>
+          <w:lang w:val="en-GB"/>
+        </w:rPr>
+        <w:t xml:space="preserve"> p</w:t>
+      </w:r>
+      <w:r>
+        <w:rPr>
+          <w:rFonts w:ascii="Times New Roman" w:hAnsi="Times New Roman" w:cs="Times New Roman"/>
+          <w:color w:val="000000"/>
+          <w:sz w:val="24"/>
+          <w:szCs w:val="24"/>
+          <w:shd w:val="clear" w:color="auto" w:fill="FFFFFF"/>
+          <w:lang w:val="en-GB"/>
+        </w:rPr>
+        <w:t>.</w:t>
+      </w:r>
+      <w:r>
+        <w:rPr>
+          <w:rFonts w:ascii="Times New Roman" w:hAnsi="Times New Roman" w:cs="Times New Roman"/>
+          <w:color w:val="000000"/>
+          <w:sz w:val="24"/>
+          <w:szCs w:val="24"/>
+          <w:shd w:val="clear" w:color="auto" w:fill="FFFFFF"/>
+          <w:lang w:val="en-GB"/>
+        </w:rPr>
+        <w:t xml:space="preserve"> 101–119</w:t>
+      </w:r>
+      <w:r>
+        <w:rPr>
+          <w:rFonts w:ascii="Times New Roman" w:hAnsi="Times New Roman" w:cs="Times New Roman"/>
+          <w:color w:val="000000"/>
+          <w:sz w:val="24"/>
+          <w:szCs w:val="24"/>
+          <w:shd w:val="clear" w:color="auto" w:fill="FFFFFF"/>
+          <w:lang w:val="en-GB"/>
+        </w:rPr>
+        <w:t xml:space="preserve">, 2002. Disponível em: </w:t>
+      </w:r>
+      <w:hyperlink r:id="rId16" w:history="1">
+        <w:r>
+          <w:rPr>
+            <w:rStyle w:val="Hyperlink"/>
+            <w:rFonts w:ascii="Times New Roman" w:hAnsi="Times New Roman" w:cs="Times New Roman"/>
+            <w:sz w:val="24"/>
+            <w:szCs w:val="24"/>
+            <w:shd w:val="clear" w:color="auto" w:fill="FFFFFF"/>
+            <w:lang w:val="en-GB"/>
+          </w:rPr>
+          <w:t>https://link.springer.com/chapter/10.1057/9781403920072_6</w:t>
+        </w:r>
+      </w:hyperlink>
+      <w:r>
+        <w:rPr>
+          <w:rFonts w:ascii="Times New Roman" w:hAnsi="Times New Roman" w:cs="Times New Roman"/>
+          <w:color w:val="000000"/>
+          <w:sz w:val="24"/>
+          <w:szCs w:val="24"/>
+          <w:shd w:val="clear" w:color="auto" w:fill="FFFFFF"/>
+          <w:lang w:val="en-GB"/>
+        </w:rPr>
+        <w:t>. Acesso em: 5 dez. 2022.</w:t>
+      </w:r>
+    </w:p>
+    <w:p>
+      <w:pPr>
+        <w:divId w:val="14816556"/>
+        <w:rPr>
+          <w:rFonts w:ascii="Times New Roman" w:hAnsi="Times New Roman" w:cs="Times New Roman"/>
+          <w:sz w:val="24"/>
+          <w:szCs w:val="24"/>
+          <w:lang w:val="en-GB"/>
+        </w:rPr>
+      </w:pPr>
+      <w:r>
+        <w:rPr>
+          <w:rFonts w:ascii="Times New Roman" w:hAnsi="Times New Roman" w:cs="Times New Roman"/>
+          <w:sz w:val="24"/>
+          <w:szCs w:val="24"/>
+          <w:lang w:val="en-GB"/>
+        </w:rPr>
+        <w:t xml:space="preserve">HANS-GEORG, Betz. </w:t>
+      </w:r>
+      <w:r>
+        <w:rPr>
+          <w:rFonts w:ascii="Times New Roman" w:hAnsi="Times New Roman" w:cs="Times New Roman"/>
+          <w:b/>
+          <w:sz w:val="24"/>
+          <w:szCs w:val="24"/>
+          <w:lang w:val="en-GB"/>
+        </w:rPr>
+        <w:t>Conditions Favouring the Success and Failure of Radical Right-Wing Populist Parties in Contemporary Democracies.</w:t>
+      </w:r>
+      <w:r>
+        <w:rPr>
+          <w:lang w:val="en-GB"/>
+        </w:rPr>
+        <w:t xml:space="preserve"> </w:t>
+      </w:r>
+      <w:r>
+        <w:rPr>
+          <w:rFonts w:ascii="Times New Roman" w:hAnsi="Times New Roman" w:cs="Times New Roman"/>
+          <w:sz w:val="24"/>
+          <w:szCs w:val="24"/>
+          <w:lang w:val="en-GB"/>
+        </w:rPr>
+        <w:t>Democracies and the Populist Challenge</w:t>
+      </w:r>
+      <w:r>
+        <w:rPr>
+          <w:rFonts w:ascii="Times New Roman" w:hAnsi="Times New Roman" w:cs="Times New Roman"/>
+          <w:sz w:val="24"/>
+          <w:szCs w:val="24"/>
+          <w:lang w:val="en-GB"/>
+        </w:rPr>
+        <w:t>, p.</w:t>
+      </w:r>
+      <w:r>
+        <w:rPr>
+          <w:rFonts w:ascii="Times New Roman" w:hAnsi="Times New Roman" w:cs="Times New Roman"/>
+          <w:sz w:val="24"/>
+          <w:szCs w:val="24"/>
+          <w:lang w:val="en-GB"/>
+        </w:rPr>
+        <w:t xml:space="preserve"> 197–213</w:t>
+      </w:r>
+      <w:r>
+        <w:rPr>
+          <w:rFonts w:ascii="Times New Roman" w:hAnsi="Times New Roman" w:cs="Times New Roman"/>
+          <w:sz w:val="24"/>
+          <w:szCs w:val="24"/>
+          <w:lang w:val="en-GB"/>
+        </w:rPr>
+        <w:t xml:space="preserve">, 2002. </w:t>
+      </w:r>
+      <w:r>
+        <w:rPr>
+          <w:rFonts w:ascii="Times New Roman" w:hAnsi="Times New Roman" w:cs="Times New Roman"/>
+          <w:sz w:val="24"/>
+          <w:szCs w:val="24"/>
+        </w:rPr>
+        <w:t xml:space="preserve">Disponível em: </w:t>
+      </w:r>
+      <w:hyperlink r:id="rId17" w:history="1">
+        <w:r>
+          <w:rPr>
+            <w:rStyle w:val="Hyperlink"/>
+            <w:rFonts w:ascii="Times New Roman" w:hAnsi="Times New Roman" w:cs="Times New Roman"/>
+            <w:sz w:val="24"/>
+            <w:szCs w:val="24"/>
+          </w:rPr>
+          <w:t>https://link.springer.com/chapter/10.1057/9781403920072_11</w:t>
+        </w:r>
+      </w:hyperlink>
+      <w:r>
+        <w:rPr>
+          <w:rFonts w:ascii="Times New Roman" w:hAnsi="Times New Roman" w:cs="Times New Roman"/>
+          <w:sz w:val="24"/>
+          <w:szCs w:val="24"/>
+        </w:rPr>
+        <w:t xml:space="preserve">. </w:t>
+      </w:r>
+      <w:r>
+        <w:rPr>
+          <w:rFonts w:ascii="Times New Roman" w:hAnsi="Times New Roman" w:cs="Times New Roman"/>
+          <w:sz w:val="24"/>
+          <w:szCs w:val="24"/>
+          <w:lang w:val="en-GB"/>
+        </w:rPr>
+        <w:t>Acesso em: 5 dez. 2002.</w:t>
+      </w:r>
+    </w:p>
+    <w:p>
+      <w:pPr>
+        <w:spacing w:after="0" w:line="240" w:lineRule="auto"/>
+        <w:divId w:val="14816556"/>
+        <w:rPr>
+          <w:rFonts w:ascii="Times New Roman" w:eastAsia="Times New Roman" w:hAnsi="Times New Roman" w:cs="Times New Roman"/>
+          <w:sz w:val="24"/>
+          <w:szCs w:val="24"/>
+          <w:lang w:eastAsia="en-GB"/>
+        </w:rPr>
+      </w:pPr>
+      <w:r>
+        <w:rPr>
+          <w:rFonts w:ascii="Times New Roman" w:eastAsia="Times New Roman" w:hAnsi="Times New Roman" w:cs="Times New Roman"/>
+          <w:sz w:val="24"/>
+          <w:szCs w:val="24"/>
+          <w:lang w:val="en-GB" w:eastAsia="en-GB"/>
+        </w:rPr>
+        <w:t xml:space="preserve">WEYLAND, Kurt. </w:t>
+      </w:r>
+      <w:r>
+        <w:rPr>
+          <w:rFonts w:ascii="Times New Roman" w:hAnsi="Times New Roman" w:cs="Times New Roman"/>
+          <w:b/>
+          <w:sz w:val="24"/>
+          <w:szCs w:val="24"/>
+          <w:lang w:val="en-GB" w:eastAsia="en-GB"/>
+        </w:rPr>
+        <w:t>Neopopulism and Neoliberalism in Lat</w:t>
+      </w:r>
+      <w:r>
+        <w:rPr>
+          <w:rFonts w:ascii="Times New Roman" w:hAnsi="Times New Roman" w:cs="Times New Roman"/>
+          <w:b/>
+          <w:sz w:val="24"/>
+          <w:szCs w:val="24"/>
+          <w:lang w:val="en-GB"/>
+        </w:rPr>
+        <w:t>in America: How Much Affinity?</w:t>
+      </w:r>
+      <w:r>
+        <w:rPr>
+          <w:rFonts w:ascii="Times New Roman" w:hAnsi="Times New Roman" w:cs="Times New Roman"/>
+          <w:sz w:val="24"/>
+          <w:szCs w:val="24"/>
+          <w:lang w:val="en-GB"/>
+        </w:rPr>
+        <w:t xml:space="preserve">. </w:t>
+      </w:r>
+      <w:r>
+        <w:rPr>
+          <w:rFonts w:ascii="Times New Roman" w:hAnsi="Times New Roman" w:cs="Times New Roman"/>
+          <w:sz w:val="24"/>
+          <w:szCs w:val="24"/>
+          <w:lang w:eastAsia="en-GB"/>
+        </w:rPr>
+        <w:t>Third World Quarterly</w:t>
+      </w:r>
+      <w:r>
+        <w:rPr>
+          <w:rFonts w:ascii="Times New Roman" w:eastAsia="Times New Roman" w:hAnsi="Times New Roman" w:cs="Times New Roman"/>
+          <w:sz w:val="24"/>
+          <w:szCs w:val="24"/>
+          <w:lang w:eastAsia="en-GB"/>
+        </w:rPr>
+        <w:t xml:space="preserve">, vol. 24, no. 6, 2003, p. 1095–115. </w:t>
+      </w:r>
+      <w:r>
+        <w:rPr>
+          <w:rFonts w:ascii="Times New Roman" w:eastAsia="Times New Roman" w:hAnsi="Times New Roman" w:cs="Times New Roman"/>
+          <w:i/>
+          <w:iCs/>
+          <w:sz w:val="24"/>
+          <w:szCs w:val="24"/>
+          <w:lang w:eastAsia="en-GB"/>
+        </w:rPr>
+        <w:t>JSTOR</w:t>
+      </w:r>
+      <w:r>
+        <w:rPr>
+          <w:rFonts w:ascii="Times New Roman" w:eastAsia="Times New Roman" w:hAnsi="Times New Roman" w:cs="Times New Roman"/>
+          <w:sz w:val="24"/>
+          <w:szCs w:val="24"/>
+          <w:lang w:eastAsia="en-GB"/>
+        </w:rPr>
+        <w:t xml:space="preserve">, Disponível em: </w:t>
+      </w:r>
+      <w:hyperlink r:id="rId18" w:history="1">
+        <w:r>
+          <w:rPr>
+            <w:rStyle w:val="Hyperlink"/>
+            <w:rFonts w:ascii="Times New Roman" w:eastAsia="Times New Roman" w:hAnsi="Times New Roman" w:cs="Times New Roman"/>
+            <w:sz w:val="24"/>
+            <w:szCs w:val="24"/>
+            <w:lang w:eastAsia="en-GB"/>
+          </w:rPr>
+          <w:t>http://www.jstor.org/stable/3993445</w:t>
+        </w:r>
+      </w:hyperlink>
+      <w:r>
+        <w:rPr>
+          <w:rFonts w:ascii="Times New Roman" w:eastAsia="Times New Roman" w:hAnsi="Times New Roman" w:cs="Times New Roman"/>
+          <w:sz w:val="24"/>
+          <w:szCs w:val="24"/>
+          <w:lang w:eastAsia="en-GB"/>
+        </w:rPr>
+        <w:t>. Acesso em: 10 dez. 2022.</w:t>
+      </w:r>
+    </w:p>
+    <w:p>
+      <w:pPr>
+        <w:divId w:val="14816556"/>
+        <w:rPr>
+          <w:rFonts w:ascii="Times New Roman" w:hAnsi="Times New Roman" w:cs="Times New Roman"/>
+          <w:sz w:val="24"/>
+          <w:szCs w:val="24"/>
         </w:rPr>
       </w:pPr>
     </w:p>
@@ -1268,7 +2789,7 @@
         <w:lang w:val="en-GB" w:eastAsia="en-GB"/>
       </w:rPr>
       <w:drawing>
-        <wp:anchor distT="0" distB="0" distL="114300" distR="114300" simplePos="0" relativeHeight="251658752" behindDoc="0" locked="0" layoutInCell="1" allowOverlap="1">
+        <wp:anchor distT="0" distB="0" distL="114300" distR="114300" simplePos="0" relativeHeight="251658752" behindDoc="0" locked="0" layoutInCell="1" allowOverlap="1" wp14:anchorId="557873B8" wp14:editId="08FC3E2D">
           <wp:simplePos x="0" y="0"/>
           <wp:positionH relativeFrom="margin">
             <wp:posOffset>5049241</wp:posOffset>
@@ -1424,6 +2945,92 @@
     </w:lvl>
   </w:abstractNum>
   <w:abstractNum w:abstractNumId="1" w15:restartNumberingAfterBreak="0">
+    <w:nsid w:val="09082A0D"/>
+    <w:multiLevelType w:val="hybridMultilevel"/>
+    <w:tmpl w:val="D05863D4"/>
+    <w:lvl w:ilvl="0" w:tplc="0809000F">
+      <w:start w:val="1"/>
+      <w:numFmt w:val="decimal"/>
+      <w:lvlText w:val="%1."/>
+      <w:lvlJc w:val="left"/>
+      <w:pPr>
+        <w:ind w:left="720" w:hanging="360"/>
+      </w:pPr>
+    </w:lvl>
+    <w:lvl w:ilvl="1" w:tplc="08090019" w:tentative="1">
+      <w:start w:val="1"/>
+      <w:numFmt w:val="lowerLetter"/>
+      <w:lvlText w:val="%2."/>
+      <w:lvlJc w:val="left"/>
+      <w:pPr>
+        <w:ind w:left="1440" w:hanging="360"/>
+      </w:pPr>
+    </w:lvl>
+    <w:lvl w:ilvl="2" w:tplc="0809001B" w:tentative="1">
+      <w:start w:val="1"/>
+      <w:numFmt w:val="lowerRoman"/>
+      <w:lvlText w:val="%3."/>
+      <w:lvlJc w:val="right"/>
+      <w:pPr>
+        <w:ind w:left="2160" w:hanging="180"/>
+      </w:pPr>
+    </w:lvl>
+    <w:lvl w:ilvl="3" w:tplc="0809000F" w:tentative="1">
+      <w:start w:val="1"/>
+      <w:numFmt w:val="decimal"/>
+      <w:lvlText w:val="%4."/>
+      <w:lvlJc w:val="left"/>
+      <w:pPr>
+        <w:ind w:left="2880" w:hanging="360"/>
+      </w:pPr>
+    </w:lvl>
+    <w:lvl w:ilvl="4" w:tplc="08090019" w:tentative="1">
+      <w:start w:val="1"/>
+      <w:numFmt w:val="lowerLetter"/>
+      <w:lvlText w:val="%5."/>
+      <w:lvlJc w:val="left"/>
+      <w:pPr>
+        <w:ind w:left="3600" w:hanging="360"/>
+      </w:pPr>
+    </w:lvl>
+    <w:lvl w:ilvl="5" w:tplc="0809001B" w:tentative="1">
+      <w:start w:val="1"/>
+      <w:numFmt w:val="lowerRoman"/>
+      <w:lvlText w:val="%6."/>
+      <w:lvlJc w:val="right"/>
+      <w:pPr>
+        <w:ind w:left="4320" w:hanging="180"/>
+      </w:pPr>
+    </w:lvl>
+    <w:lvl w:ilvl="6" w:tplc="0809000F" w:tentative="1">
+      <w:start w:val="1"/>
+      <w:numFmt w:val="decimal"/>
+      <w:lvlText w:val="%7."/>
+      <w:lvlJc w:val="left"/>
+      <w:pPr>
+        <w:ind w:left="5040" w:hanging="360"/>
+      </w:pPr>
+    </w:lvl>
+    <w:lvl w:ilvl="7" w:tplc="08090019" w:tentative="1">
+      <w:start w:val="1"/>
+      <w:numFmt w:val="lowerLetter"/>
+      <w:lvlText w:val="%8."/>
+      <w:lvlJc w:val="left"/>
+      <w:pPr>
+        <w:ind w:left="5760" w:hanging="360"/>
+      </w:pPr>
+    </w:lvl>
+    <w:lvl w:ilvl="8" w:tplc="0809001B" w:tentative="1">
+      <w:start w:val="1"/>
+      <w:numFmt w:val="lowerRoman"/>
+      <w:lvlText w:val="%9."/>
+      <w:lvlJc w:val="right"/>
+      <w:pPr>
+        <w:ind w:left="6480" w:hanging="180"/>
+      </w:pPr>
+    </w:lvl>
+  </w:abstractNum>
+  <w:abstractNum w:abstractNumId="2" w15:restartNumberingAfterBreak="0">
     <w:nsid w:val="09677024"/>
     <w:multiLevelType w:val="hybridMultilevel"/>
     <w:tmpl w:val="685AB8AE"/>
@@ -1512,7 +3119,7 @@
       </w:pPr>
     </w:lvl>
   </w:abstractNum>
-  <w:abstractNum w:abstractNumId="2" w15:restartNumberingAfterBreak="0">
+  <w:abstractNum w:abstractNumId="3" w15:restartNumberingAfterBreak="0">
     <w:nsid w:val="0C652EE8"/>
     <w:multiLevelType w:val="hybridMultilevel"/>
     <w:tmpl w:val="8E360E5C"/>
@@ -1598,7 +3205,7 @@
       </w:pPr>
     </w:lvl>
   </w:abstractNum>
-  <w:abstractNum w:abstractNumId="3" w15:restartNumberingAfterBreak="0">
+  <w:abstractNum w:abstractNumId="4" w15:restartNumberingAfterBreak="0">
     <w:nsid w:val="12160CDD"/>
     <w:multiLevelType w:val="hybridMultilevel"/>
     <w:tmpl w:val="EA54516C"/>
@@ -1687,7 +3294,7 @@
       </w:pPr>
     </w:lvl>
   </w:abstractNum>
-  <w:abstractNum w:abstractNumId="4" w15:restartNumberingAfterBreak="0">
+  <w:abstractNum w:abstractNumId="5" w15:restartNumberingAfterBreak="0">
     <w:nsid w:val="1C2149EE"/>
     <w:multiLevelType w:val="hybridMultilevel"/>
     <w:tmpl w:val="D03A0044"/>
@@ -1776,7 +3383,7 @@
       </w:pPr>
     </w:lvl>
   </w:abstractNum>
-  <w:abstractNum w:abstractNumId="5" w15:restartNumberingAfterBreak="0">
+  <w:abstractNum w:abstractNumId="6" w15:restartNumberingAfterBreak="0">
     <w:nsid w:val="206E66D4"/>
     <w:multiLevelType w:val="multilevel"/>
     <w:tmpl w:val="0809001F"/>
@@ -1868,7 +3475,7 @@
       </w:pPr>
     </w:lvl>
   </w:abstractNum>
-  <w:abstractNum w:abstractNumId="6" w15:restartNumberingAfterBreak="0">
+  <w:abstractNum w:abstractNumId="7" w15:restartNumberingAfterBreak="0">
     <w:nsid w:val="2A694145"/>
     <w:multiLevelType w:val="multilevel"/>
     <w:tmpl w:val="6A325FEE"/>
@@ -1981,7 +3588,120 @@
       </w:pPr>
     </w:lvl>
   </w:abstractNum>
-  <w:abstractNum w:abstractNumId="7" w15:restartNumberingAfterBreak="0">
+  <w:abstractNum w:abstractNumId="8" w15:restartNumberingAfterBreak="0">
+    <w:nsid w:val="2E9B1BC2"/>
+    <w:multiLevelType w:val="hybridMultilevel"/>
+    <w:tmpl w:val="3E74370C"/>
+    <w:lvl w:ilvl="0" w:tplc="08090001">
+      <w:start w:val="1"/>
+      <w:numFmt w:val="bullet"/>
+      <w:lvlText w:val=""/>
+      <w:lvlJc w:val="left"/>
+      <w:pPr>
+        <w:ind w:left="720" w:hanging="360"/>
+      </w:pPr>
+      <w:rPr>
+        <w:rFonts w:ascii="Symbol" w:hAnsi="Symbol" w:hint="default"/>
+      </w:rPr>
+    </w:lvl>
+    <w:lvl w:ilvl="1" w:tplc="08090003" w:tentative="1">
+      <w:start w:val="1"/>
+      <w:numFmt w:val="bullet"/>
+      <w:lvlText w:val="o"/>
+      <w:lvlJc w:val="left"/>
+      <w:pPr>
+        <w:ind w:left="1440" w:hanging="360"/>
+      </w:pPr>
+      <w:rPr>
+        <w:rFonts w:ascii="Courier New" w:hAnsi="Courier New" w:cs="Courier New" w:hint="default"/>
+      </w:rPr>
+    </w:lvl>
+    <w:lvl w:ilvl="2" w:tplc="08090005" w:tentative="1">
+      <w:start w:val="1"/>
+      <w:numFmt w:val="bullet"/>
+      <w:lvlText w:val=""/>
+      <w:lvlJc w:val="left"/>
+      <w:pPr>
+        <w:ind w:left="2160" w:hanging="360"/>
+      </w:pPr>
+      <w:rPr>
+        <w:rFonts w:ascii="Wingdings" w:hAnsi="Wingdings" w:hint="default"/>
+      </w:rPr>
+    </w:lvl>
+    <w:lvl w:ilvl="3" w:tplc="08090001" w:tentative="1">
+      <w:start w:val="1"/>
+      <w:numFmt w:val="bullet"/>
+      <w:lvlText w:val=""/>
+      <w:lvlJc w:val="left"/>
+      <w:pPr>
+        <w:ind w:left="2880" w:hanging="360"/>
+      </w:pPr>
+      <w:rPr>
+        <w:rFonts w:ascii="Symbol" w:hAnsi="Symbol" w:hint="default"/>
+      </w:rPr>
+    </w:lvl>
+    <w:lvl w:ilvl="4" w:tplc="08090003" w:tentative="1">
+      <w:start w:val="1"/>
+      <w:numFmt w:val="bullet"/>
+      <w:lvlText w:val="o"/>
+      <w:lvlJc w:val="left"/>
+      <w:pPr>
+        <w:ind w:left="3600" w:hanging="360"/>
+      </w:pPr>
+      <w:rPr>
+        <w:rFonts w:ascii="Courier New" w:hAnsi="Courier New" w:cs="Courier New" w:hint="default"/>
+      </w:rPr>
+    </w:lvl>
+    <w:lvl w:ilvl="5" w:tplc="08090005" w:tentative="1">
+      <w:start w:val="1"/>
+      <w:numFmt w:val="bullet"/>
+      <w:lvlText w:val=""/>
+      <w:lvlJc w:val="left"/>
+      <w:pPr>
+        <w:ind w:left="4320" w:hanging="360"/>
+      </w:pPr>
+      <w:rPr>
+        <w:rFonts w:ascii="Wingdings" w:hAnsi="Wingdings" w:hint="default"/>
+      </w:rPr>
+    </w:lvl>
+    <w:lvl w:ilvl="6" w:tplc="08090001" w:tentative="1">
+      <w:start w:val="1"/>
+      <w:numFmt w:val="bullet"/>
+      <w:lvlText w:val=""/>
+      <w:lvlJc w:val="left"/>
+      <w:pPr>
+        <w:ind w:left="5040" w:hanging="360"/>
+      </w:pPr>
+      <w:rPr>
+        <w:rFonts w:ascii="Symbol" w:hAnsi="Symbol" w:hint="default"/>
+      </w:rPr>
+    </w:lvl>
+    <w:lvl w:ilvl="7" w:tplc="08090003" w:tentative="1">
+      <w:start w:val="1"/>
+      <w:numFmt w:val="bullet"/>
+      <w:lvlText w:val="o"/>
+      <w:lvlJc w:val="left"/>
+      <w:pPr>
+        <w:ind w:left="5760" w:hanging="360"/>
+      </w:pPr>
+      <w:rPr>
+        <w:rFonts w:ascii="Courier New" w:hAnsi="Courier New" w:cs="Courier New" w:hint="default"/>
+      </w:rPr>
+    </w:lvl>
+    <w:lvl w:ilvl="8" w:tplc="08090005" w:tentative="1">
+      <w:start w:val="1"/>
+      <w:numFmt w:val="bullet"/>
+      <w:lvlText w:val=""/>
+      <w:lvlJc w:val="left"/>
+      <w:pPr>
+        <w:ind w:left="6480" w:hanging="360"/>
+      </w:pPr>
+      <w:rPr>
+        <w:rFonts w:ascii="Wingdings" w:hAnsi="Wingdings" w:hint="default"/>
+      </w:rPr>
+    </w:lvl>
+  </w:abstractNum>
+  <w:abstractNum w:abstractNumId="9" w15:restartNumberingAfterBreak="0">
     <w:nsid w:val="38E01BCA"/>
     <w:multiLevelType w:val="hybridMultilevel"/>
     <w:tmpl w:val="6F081A4C"/>
@@ -2070,7 +3790,7 @@
       </w:pPr>
     </w:lvl>
   </w:abstractNum>
-  <w:abstractNum w:abstractNumId="8" w15:restartNumberingAfterBreak="0">
+  <w:abstractNum w:abstractNumId="10" w15:restartNumberingAfterBreak="0">
     <w:nsid w:val="5364625C"/>
     <w:multiLevelType w:val="hybridMultilevel"/>
     <w:tmpl w:val="9F54F7E0"/>
@@ -2159,7 +3879,7 @@
       </w:pPr>
     </w:lvl>
   </w:abstractNum>
-  <w:abstractNum w:abstractNumId="9" w15:restartNumberingAfterBreak="0">
+  <w:abstractNum w:abstractNumId="11" w15:restartNumberingAfterBreak="0">
     <w:nsid w:val="730F4E32"/>
     <w:multiLevelType w:val="hybridMultilevel"/>
     <w:tmpl w:val="B30684AC"/>
@@ -2252,31 +3972,37 @@
     <w:abstractNumId w:val="0"/>
   </w:num>
   <w:num w:numId="2">
-    <w:abstractNumId w:val="1"/>
+    <w:abstractNumId w:val="2"/>
   </w:num>
   <w:num w:numId="3">
+    <w:abstractNumId w:val="10"/>
+  </w:num>
+  <w:num w:numId="4">
+    <w:abstractNumId w:val="4"/>
+  </w:num>
+  <w:num w:numId="5">
+    <w:abstractNumId w:val="11"/>
+  </w:num>
+  <w:num w:numId="6">
+    <w:abstractNumId w:val="9"/>
+  </w:num>
+  <w:num w:numId="7">
+    <w:abstractNumId w:val="5"/>
+  </w:num>
+  <w:num w:numId="8">
+    <w:abstractNumId w:val="3"/>
+  </w:num>
+  <w:num w:numId="9">
+    <w:abstractNumId w:val="7"/>
+  </w:num>
+  <w:num w:numId="10">
+    <w:abstractNumId w:val="6"/>
+  </w:num>
+  <w:num w:numId="11">
     <w:abstractNumId w:val="8"/>
   </w:num>
-  <w:num w:numId="4">
-    <w:abstractNumId w:val="3"/>
-  </w:num>
-  <w:num w:numId="5">
-    <w:abstractNumId w:val="9"/>
-  </w:num>
-  <w:num w:numId="6">
-    <w:abstractNumId w:val="7"/>
-  </w:num>
-  <w:num w:numId="7">
-    <w:abstractNumId w:val="4"/>
-  </w:num>
-  <w:num w:numId="8">
-    <w:abstractNumId w:val="2"/>
-  </w:num>
-  <w:num w:numId="9">
-    <w:abstractNumId w:val="6"/>
-  </w:num>
-  <w:num w:numId="10">
-    <w:abstractNumId w:val="5"/>
+  <w:num w:numId="12">
+    <w:abstractNumId w:val="1"/>
   </w:num>
 </w:numbering>
 </file>
@@ -2676,10 +4402,30 @@
     <w:qFormat/>
     <w:rsid w:val="006B4F90"/>
   </w:style>
+  <w:style w:type="paragraph" w:styleId="Heading1">
+    <w:name w:val="heading 1"/>
+    <w:basedOn w:val="Normal"/>
+    <w:next w:val="Normal"/>
+    <w:link w:val="Heading1Char"/>
+    <w:uiPriority w:val="9"/>
+    <w:qFormat/>
+    <w:rsid w:val="005E0EED"/>
+    <w:pPr>
+      <w:keepNext/>
+      <w:keepLines/>
+      <w:spacing w:before="240" w:after="0"/>
+      <w:outlineLvl w:val="0"/>
+    </w:pPr>
+    <w:rPr>
+      <w:rFonts w:asciiTheme="majorHAnsi" w:eastAsiaTheme="majorEastAsia" w:hAnsiTheme="majorHAnsi" w:cstheme="majorBidi"/>
+      <w:color w:val="365F91" w:themeColor="accent1" w:themeShade="BF"/>
+      <w:sz w:val="32"/>
+      <w:szCs w:val="32"/>
+    </w:rPr>
+  </w:style>
   <w:style w:type="character" w:default="1" w:styleId="DefaultParagraphFont">
     <w:name w:val="Default Paragraph Font"/>
     <w:uiPriority w:val="1"/>
-    <w:semiHidden/>
     <w:unhideWhenUsed/>
   </w:style>
   <w:style w:type="table" w:default="1" w:styleId="TableNormal">
@@ -2900,6 +4646,99 @@
     <w:name w:val="apple-tab-span"/>
     <w:basedOn w:val="DefaultParagraphFont"/>
     <w:rsid w:val="00A35B51"/>
+  </w:style>
+  <w:style w:type="character" w:customStyle="1" w:styleId="Heading1Char">
+    <w:name w:val="Heading 1 Char"/>
+    <w:basedOn w:val="DefaultParagraphFont"/>
+    <w:link w:val="Heading1"/>
+    <w:uiPriority w:val="9"/>
+    <w:rsid w:val="005E0EED"/>
+    <w:rPr>
+      <w:rFonts w:asciiTheme="majorHAnsi" w:eastAsiaTheme="majorEastAsia" w:hAnsiTheme="majorHAnsi" w:cstheme="majorBidi"/>
+      <w:color w:val="365F91" w:themeColor="accent1" w:themeShade="BF"/>
+      <w:sz w:val="32"/>
+      <w:szCs w:val="32"/>
+    </w:rPr>
+  </w:style>
+  <w:style w:type="character" w:styleId="CommentReference">
+    <w:name w:val="annotation reference"/>
+    <w:basedOn w:val="DefaultParagraphFont"/>
+    <w:uiPriority w:val="99"/>
+    <w:semiHidden/>
+    <w:unhideWhenUsed/>
+    <w:rsid w:val="00DC5E94"/>
+    <w:rPr>
+      <w:sz w:val="16"/>
+      <w:szCs w:val="16"/>
+    </w:rPr>
+  </w:style>
+  <w:style w:type="paragraph" w:styleId="CommentText">
+    <w:name w:val="annotation text"/>
+    <w:basedOn w:val="Normal"/>
+    <w:link w:val="CommentTextChar"/>
+    <w:uiPriority w:val="99"/>
+    <w:semiHidden/>
+    <w:unhideWhenUsed/>
+    <w:rsid w:val="00DC5E94"/>
+    <w:pPr>
+      <w:spacing w:line="240" w:lineRule="auto"/>
+    </w:pPr>
+    <w:rPr>
+      <w:sz w:val="20"/>
+      <w:szCs w:val="20"/>
+    </w:rPr>
+  </w:style>
+  <w:style w:type="character" w:customStyle="1" w:styleId="CommentTextChar">
+    <w:name w:val="Comment Text Char"/>
+    <w:basedOn w:val="DefaultParagraphFont"/>
+    <w:link w:val="CommentText"/>
+    <w:uiPriority w:val="99"/>
+    <w:semiHidden/>
+    <w:rsid w:val="00DC5E94"/>
+    <w:rPr>
+      <w:sz w:val="20"/>
+      <w:szCs w:val="20"/>
+    </w:rPr>
+  </w:style>
+  <w:style w:type="paragraph" w:styleId="CommentSubject">
+    <w:name w:val="annotation subject"/>
+    <w:basedOn w:val="CommentText"/>
+    <w:next w:val="CommentText"/>
+    <w:link w:val="CommentSubjectChar"/>
+    <w:uiPriority w:val="99"/>
+    <w:semiHidden/>
+    <w:unhideWhenUsed/>
+    <w:rsid w:val="00DC5E94"/>
+    <w:rPr>
+      <w:b/>
+      <w:bCs/>
+    </w:rPr>
+  </w:style>
+  <w:style w:type="character" w:customStyle="1" w:styleId="CommentSubjectChar">
+    <w:name w:val="Comment Subject Char"/>
+    <w:basedOn w:val="CommentTextChar"/>
+    <w:link w:val="CommentSubject"/>
+    <w:uiPriority w:val="99"/>
+    <w:semiHidden/>
+    <w:rsid w:val="00DC5E94"/>
+    <w:rPr>
+      <w:b/>
+      <w:bCs/>
+      <w:sz w:val="20"/>
+      <w:szCs w:val="20"/>
+    </w:rPr>
+  </w:style>
+  <w:style w:type="character" w:styleId="FollowedHyperlink">
+    <w:name w:val="FollowedHyperlink"/>
+    <w:basedOn w:val="DefaultParagraphFont"/>
+    <w:uiPriority w:val="99"/>
+    <w:semiHidden/>
+    <w:unhideWhenUsed/>
+    <w:rsid w:val="001E63C5"/>
+    <w:rPr>
+      <w:color w:val="800080" w:themeColor="followedHyperlink"/>
+      <w:u w:val="single"/>
+    </w:rPr>
   </w:style>
 </w:styles>
 </file>
@@ -3214,7 +5053,7 @@
 </file>
 
 <file path=customXml/itemProps1.xml><?xml version="1.0" encoding="utf-8"?>
-<ds:datastoreItem xmlns:ds="http://schemas.openxmlformats.org/officeDocument/2006/customXml" ds:itemID="{A6F7611A-C535-4F4C-9FFE-C91656C391DA}">
+<ds:datastoreItem xmlns:ds="http://schemas.openxmlformats.org/officeDocument/2006/customXml" ds:itemID="{74C84D78-DA13-4124-8BBF-EB554D4761BA}">
   <ds:schemaRefs>
     <ds:schemaRef ds:uri="http://schemas.openxmlformats.org/officeDocument/2006/bibliography"/>
   </ds:schemaRefs>

</xml_diff>

<commit_message>
Artigo finalizado, falta revisar
</commit_message>
<xml_diff>
--- a/Artigo.docx
+++ b/Artigo.docx
@@ -1366,7 +1366,7 @@
           <w:lang w:val="en-GB" w:eastAsia="en-GB"/>
         </w:rPr>
         <w:drawing>
-          <wp:anchor distT="0" distB="0" distL="114300" distR="114300" simplePos="0" relativeHeight="251659264" behindDoc="1" locked="0" layoutInCell="1" allowOverlap="1" wp14:anchorId="6AA2A58D" wp14:editId="7CB60AB4">
+          <wp:anchor distT="0" distB="0" distL="114300" distR="114300" simplePos="0" relativeHeight="251655680" behindDoc="1" locked="0" layoutInCell="1" allowOverlap="1" wp14:anchorId="6AA2A58D" wp14:editId="0EB84DEC">
             <wp:simplePos x="0" y="0"/>
             <wp:positionH relativeFrom="column">
               <wp:posOffset>-545172</wp:posOffset>
@@ -2790,12 +2790,21 @@
     </w:p>
     <w:p>
       <w:pPr>
-        <w:pStyle w:val="ListParagraph"/>
         <w:spacing w:line="360" w:lineRule="auto"/>
         <w:jc w:val="both"/>
         <w:rPr>
           <w:rFonts w:ascii="Times New Roman" w:eastAsia="Times New Roman" w:hAnsi="Times New Roman" w:cs="Times New Roman"/>
-          <w:b/>
+          <w:sz w:val="24"/>
+          <w:lang w:eastAsia="pt-BR"/>
+        </w:rPr>
+      </w:pPr>
+    </w:p>
+    <w:p>
+      <w:pPr>
+        <w:spacing w:line="360" w:lineRule="auto"/>
+        <w:jc w:val="both"/>
+        <w:rPr>
+          <w:rFonts w:ascii="Times New Roman" w:eastAsia="Times New Roman" w:hAnsi="Times New Roman" w:cs="Times New Roman"/>
           <w:sz w:val="24"/>
           <w:lang w:eastAsia="pt-BR"/>
         </w:rPr>
@@ -2806,13 +2815,13 @@
           <w:lang w:val="en-GB" w:eastAsia="en-GB"/>
         </w:rPr>
         <w:drawing>
-          <wp:anchor distT="0" distB="0" distL="114300" distR="114300" simplePos="0" relativeHeight="251658240" behindDoc="0" locked="0" layoutInCell="1" allowOverlap="1" wp14:anchorId="1CDC9A4B" wp14:editId="5DD35726">
+          <wp:anchor distT="0" distB="0" distL="114300" distR="114300" simplePos="0" relativeHeight="251660288" behindDoc="0" locked="0" layoutInCell="1" allowOverlap="1" wp14:anchorId="1CDC9A4B" wp14:editId="4F92179F">
             <wp:simplePos x="0" y="0"/>
             <wp:positionH relativeFrom="margin">
-              <wp:posOffset>0</wp:posOffset>
+              <wp:posOffset>-381663</wp:posOffset>
             </wp:positionH>
             <wp:positionV relativeFrom="margin">
-              <wp:posOffset>3093720</wp:posOffset>
+              <wp:posOffset>3109622</wp:posOffset>
             </wp:positionV>
             <wp:extent cx="3869055" cy="2530475"/>
             <wp:effectExtent l="0" t="0" r="0" b="0"/>
@@ -2868,9 +2877,90 @@
           </wp:anchor>
         </w:drawing>
       </w:r>
-    </w:p>
-    <w:p>
-      <w:pPr>
+      <w:r>
+        <w:rPr>
+          <w:rFonts w:ascii="Times New Roman" w:eastAsia="Times New Roman" w:hAnsi="Times New Roman" w:cs="Times New Roman"/>
+          <w:sz w:val="24"/>
+          <w:lang w:eastAsia="pt-BR"/>
+        </w:rPr>
+        <w:t>Pela análise do Gráfico 1, percebe-se que o presidente permaneceu-se constante durante os dois primeiros anos de exercício de sua presidência.</w:t>
+      </w:r>
+    </w:p>
+    <w:p>
+      <w:pPr>
+        <w:pStyle w:val="ListParagraph"/>
+        <w:spacing w:line="360" w:lineRule="auto"/>
+        <w:jc w:val="both"/>
+        <w:rPr>
+          <w:rFonts w:ascii="Times New Roman" w:eastAsia="Times New Roman" w:hAnsi="Times New Roman" w:cs="Times New Roman"/>
+          <w:b/>
+          <w:sz w:val="24"/>
+          <w:lang w:eastAsia="pt-BR"/>
+        </w:rPr>
+      </w:pPr>
+    </w:p>
+    <w:p>
+      <w:pPr>
+        <w:pStyle w:val="ListParagraph"/>
+        <w:spacing w:line="360" w:lineRule="auto"/>
+        <w:jc w:val="both"/>
+        <w:rPr>
+          <w:rFonts w:ascii="Times New Roman" w:eastAsia="Times New Roman" w:hAnsi="Times New Roman" w:cs="Times New Roman"/>
+          <w:b/>
+          <w:sz w:val="24"/>
+          <w:lang w:eastAsia="pt-BR"/>
+        </w:rPr>
+      </w:pPr>
+    </w:p>
+    <w:p>
+      <w:pPr>
+        <w:pStyle w:val="ListParagraph"/>
+        <w:spacing w:line="360" w:lineRule="auto"/>
+        <w:jc w:val="both"/>
+        <w:rPr>
+          <w:rFonts w:ascii="Times New Roman" w:eastAsia="Times New Roman" w:hAnsi="Times New Roman" w:cs="Times New Roman"/>
+          <w:b/>
+          <w:sz w:val="24"/>
+          <w:lang w:eastAsia="pt-BR"/>
+        </w:rPr>
+      </w:pPr>
+      <w:r>
+        <w:rPr>
+          <w:noProof/>
+        </w:rPr>
+        <w:pict w14:anchorId="657161C9">
+          <v:shapetype id="_x0000_t202" coordsize="21600,21600" o:spt="202" path="m,l,21600r21600,l21600,xe">
+            <v:stroke joinstyle="miter"/>
+            <v:path gradientshapeok="t" o:connecttype="rect"/>
+          </v:shapetype>
+          <v:shape id="Text Box 2" o:spid="_x0000_s1026" type="#_x0000_t202" style="position:absolute;left:0;text-align:left;margin-left:-267.5pt;margin-top:12.4pt;width:245.25pt;height:26.75pt;z-index:251658752;visibility:visible;mso-wrap-distance-left:9pt;mso-wrap-distance-top:3.6pt;mso-wrap-distance-right:9pt;mso-wrap-distance-bottom:3.6pt;mso-position-horizontal-relative:text;mso-position-vertical-relative:text;mso-width-relative:margin;mso-height-relative:margin;v-text-anchor:top" stroked="f">
+            <v:shadow offset="0" offset2="-4pt"/>
+            <v:textbox>
+              <w:txbxContent>
+                <w:p>
+                  <w:pPr>
+                    <w:rPr>
+                      <w:rFonts w:ascii="Times New Roman" w:hAnsi="Times New Roman" w:cs="Times New Roman"/>
+                    </w:rPr>
+                  </w:pPr>
+                  <w:r>
+                    <w:rPr>
+                      <w:rFonts w:ascii="Times New Roman" w:hAnsi="Times New Roman" w:cs="Times New Roman"/>
+                    </w:rPr>
+                    <w:t>Gráfico 1. Uso de palavras-chave por ano (Collor)</w:t>
+                  </w:r>
+                </w:p>
+              </w:txbxContent>
+            </v:textbox>
+            <w10:wrap type="square"/>
+          </v:shape>
+        </w:pict>
+      </w:r>
+    </w:p>
+    <w:p>
+      <w:pPr>
+        <w:spacing w:line="360" w:lineRule="auto"/>
+        <w:jc w:val="both"/>
         <w:rPr>
           <w:rFonts w:ascii="Times New Roman" w:eastAsia="Times New Roman" w:hAnsi="Times New Roman" w:cs="Times New Roman"/>
           <w:b/>
@@ -2884,9 +2974,17 @@
           <w:lang w:val="en-GB" w:eastAsia="en-GB"/>
         </w:rPr>
         <w:drawing>
-          <wp:inline distT="0" distB="0" distL="0" distR="0" wp14:anchorId="1EA62FC8" wp14:editId="6883CDBE">
-            <wp:extent cx="3013020" cy="1717482"/>
+          <wp:anchor distT="0" distB="0" distL="114300" distR="114300" simplePos="0" relativeHeight="251664384" behindDoc="0" locked="0" layoutInCell="1" allowOverlap="1" wp14:anchorId="3B1B1880" wp14:editId="32A11424">
+            <wp:simplePos x="0" y="0"/>
+            <wp:positionH relativeFrom="margin">
+              <wp:posOffset>2535169</wp:posOffset>
+            </wp:positionH>
+            <wp:positionV relativeFrom="margin">
+              <wp:posOffset>6026068</wp:posOffset>
+            </wp:positionV>
+            <wp:extent cx="3855720" cy="2197735"/>
             <wp:effectExtent l="0" t="0" r="0" b="0"/>
+            <wp:wrapSquare wrapText="bothSides"/>
             <wp:docPr id="8" name="Picture 8"/>
             <wp:cNvGraphicFramePr>
               <a:graphicFrameLocks xmlns:a="http://schemas.openxmlformats.org/drawingml/2006/main" noChangeAspect="1"/>
@@ -2899,7 +2997,13 @@
                     <pic:cNvPicPr/>
                   </pic:nvPicPr>
                   <pic:blipFill>
-                    <a:blip r:embed="rId11"/>
+                    <a:blip r:embed="rId11" cstate="print">
+                      <a:extLst>
+                        <a:ext uri="{28A0092B-C50C-407E-A947-70E740481C1C}">
+                          <a14:useLocalDpi xmlns:a14="http://schemas.microsoft.com/office/drawing/2010/main" val="0"/>
+                        </a:ext>
+                      </a:extLst>
+                    </a:blip>
                     <a:stretch>
                       <a:fillRect/>
                     </a:stretch>
@@ -2907,7 +3011,7 @@
                   <pic:spPr>
                     <a:xfrm>
                       <a:off x="0" y="0"/>
-                      <a:ext cx="3019937" cy="1721425"/>
+                      <a:ext cx="3855720" cy="2197735"/>
                     </a:xfrm>
                     <a:prstGeom prst="rect">
                       <a:avLst/>
@@ -2916,8 +3020,88 @@
                 </pic:pic>
               </a:graphicData>
             </a:graphic>
-          </wp:inline>
+            <wp14:sizeRelH relativeFrom="margin">
+              <wp14:pctWidth>0</wp14:pctWidth>
+            </wp14:sizeRelH>
+            <wp14:sizeRelV relativeFrom="margin">
+              <wp14:pctHeight>0</wp14:pctHeight>
+            </wp14:sizeRelV>
+          </wp:anchor>
         </w:drawing>
+      </w:r>
+    </w:p>
+    <w:p>
+      <w:pPr>
+        <w:spacing w:line="360" w:lineRule="auto"/>
+        <w:jc w:val="both"/>
+        <w:rPr>
+          <w:rFonts w:ascii="Times New Roman" w:eastAsia="Times New Roman" w:hAnsi="Times New Roman" w:cs="Times New Roman"/>
+          <w:sz w:val="24"/>
+          <w:lang w:eastAsia="pt-BR"/>
+        </w:rPr>
+      </w:pPr>
+      <w:r>
+        <w:rPr>
+          <w:rFonts w:ascii="Times New Roman" w:eastAsia="Times New Roman" w:hAnsi="Times New Roman" w:cs="Times New Roman"/>
+          <w:sz w:val="24"/>
+          <w:lang w:eastAsia="pt-BR"/>
+        </w:rPr>
+        <w:t>No total, o presidente Collor utilizou-se de relativamente poucos termos populistas em relação ao total de palavras que utilizou.</w:t>
+      </w:r>
+    </w:p>
+    <w:p>
+      <w:pPr>
+        <w:pStyle w:val="ListParagraph"/>
+        <w:spacing w:line="360" w:lineRule="auto"/>
+        <w:jc w:val="center"/>
+        <w:rPr>
+          <w:rFonts w:ascii="Times New Roman" w:eastAsia="Times New Roman" w:hAnsi="Times New Roman" w:cs="Times New Roman"/>
+          <w:b/>
+          <w:sz w:val="24"/>
+          <w:lang w:eastAsia="pt-BR"/>
+        </w:rPr>
+      </w:pPr>
+    </w:p>
+    <w:p>
+      <w:pPr>
+        <w:rPr>
+          <w:rFonts w:ascii="Times New Roman" w:eastAsia="Times New Roman" w:hAnsi="Times New Roman" w:cs="Times New Roman"/>
+          <w:b/>
+          <w:sz w:val="24"/>
+          <w:lang w:eastAsia="pt-BR"/>
+        </w:rPr>
+      </w:pPr>
+      <w:r>
+        <w:rPr>
+          <w:rFonts w:ascii="Times New Roman" w:eastAsia="Times New Roman" w:hAnsi="Times New Roman" w:cs="Times New Roman"/>
+          <w:b/>
+          <w:noProof/>
+          <w:sz w:val="24"/>
+          <w:lang w:val="en-GB" w:eastAsia="en-GB"/>
+        </w:rPr>
+        <w:pict w14:anchorId="657161C9">
+          <v:shape id="_x0000_s1028" type="#_x0000_t202" style="position:absolute;margin-left:169.35pt;margin-top:30.35pt;width:266.55pt;height:26.75pt;z-index:251659776;visibility:visible;mso-wrap-distance-left:9pt;mso-wrap-distance-top:3.6pt;mso-wrap-distance-right:9pt;mso-wrap-distance-bottom:3.6pt;mso-position-horizontal-relative:text;mso-position-vertical-relative:text;mso-width-relative:margin;mso-height-relative:margin;v-text-anchor:top" stroked="f">
+            <v:shadow offset="0" offset2="-4pt"/>
+            <v:textbox>
+              <w:txbxContent>
+                <w:p>
+                  <w:pPr>
+                    <w:rPr>
+                      <w:rFonts w:ascii="Times New Roman" w:hAnsi="Times New Roman" w:cs="Times New Roman"/>
+                    </w:rPr>
+                  </w:pPr>
+                  <w:r>
+                    <w:rPr>
+                      <w:rFonts w:ascii="Times New Roman" w:hAnsi="Times New Roman" w:cs="Times New Roman"/>
+                    </w:rPr>
+                    <w:t>Gráfico 2. Uso de palavras-chave por presidente (Collor)</w:t>
+                  </w:r>
+                </w:p>
+              </w:txbxContent>
+            </v:textbox>
+            <w10:wrap type="square"/>
+          </v:shape>
+        </w:pict>
       </w:r>
       <w:r>
         <w:rPr>
@@ -2958,6 +3142,26 @@
     </w:p>
     <w:p>
       <w:pPr>
+        <w:spacing w:line="360" w:lineRule="auto"/>
+        <w:ind w:left="360"/>
+        <w:jc w:val="both"/>
+        <w:rPr>
+          <w:rFonts w:ascii="Times New Roman" w:eastAsia="Times New Roman" w:hAnsi="Times New Roman" w:cs="Times New Roman"/>
+          <w:sz w:val="24"/>
+          <w:lang w:eastAsia="pt-BR"/>
+        </w:rPr>
+      </w:pPr>
+      <w:r>
+        <w:rPr>
+          <w:rFonts w:ascii="Times New Roman" w:eastAsia="Times New Roman" w:hAnsi="Times New Roman" w:cs="Times New Roman"/>
+          <w:sz w:val="24"/>
+          <w:lang w:eastAsia="pt-BR"/>
+        </w:rPr>
+        <w:t>Dos três ex-presidentes estudados, Fernando Henrique Cardoso é o que menos utilizou termos para se referir ao “povo” e à elite em relação ao total de palavras que utilizou. Entretanto, o contraste ideológico eventualmente feito em seus discursos é claro, e há uma clara preferência em referir-se ao “povo” majoritariamente, e não às elites.</w:t>
+      </w:r>
+    </w:p>
+    <w:p>
+      <w:pPr>
         <w:pStyle w:val="ListParagraph"/>
         <w:spacing w:line="360" w:lineRule="auto"/>
         <w:ind w:left="360"/>
@@ -2978,8 +3182,8 @@
           <w:lang w:val="en-GB" w:eastAsia="en-GB"/>
         </w:rPr>
         <w:drawing>
-          <wp:inline distT="0" distB="0" distL="0" distR="0" wp14:anchorId="6BADB21F" wp14:editId="01973D1C">
-            <wp:extent cx="5715000" cy="3714750"/>
+          <wp:inline distT="0" distB="0" distL="0" distR="0" wp14:anchorId="6BADB21F" wp14:editId="648D1D86">
+            <wp:extent cx="5715000" cy="3205867"/>
             <wp:effectExtent l="0" t="0" r="0" b="0"/>
             <wp:docPr id="6" name="Picture 6"/>
             <wp:cNvGraphicFramePr>
@@ -2992,20 +3196,27 @@
                     <pic:cNvPr id="1" name=""/>
                     <pic:cNvPicPr/>
                   </pic:nvPicPr>
-                  <pic:blipFill>
+                  <pic:blipFill rotWithShape="1">
                     <a:blip r:embed="rId12"/>
-                    <a:stretch>
-                      <a:fillRect/>
-                    </a:stretch>
+                    <a:srcRect t="13699"/>
+                    <a:stretch/>
                   </pic:blipFill>
-                  <pic:spPr>
+                  <pic:spPr bwMode="auto">
                     <a:xfrm>
                       <a:off x="0" y="0"/>
-                      <a:ext cx="5715000" cy="3714750"/>
+                      <a:ext cx="5715000" cy="3205867"/>
                     </a:xfrm>
                     <a:prstGeom prst="rect">
                       <a:avLst/>
                     </a:prstGeom>
+                    <a:ln>
+                      <a:noFill/>
+                    </a:ln>
+                    <a:extLst>
+                      <a:ext uri="{53640926-AAD7-44D8-BBD7-CCE9431645EC}">
+                        <a14:shadowObscured xmlns:a14="http://schemas.microsoft.com/office/drawing/2010/main"/>
+                      </a:ext>
+                    </a:extLst>
                   </pic:spPr>
                 </pic:pic>
               </a:graphicData>
@@ -3016,6 +3227,44 @@
     </w:p>
     <w:p>
       <w:pPr>
+        <w:jc w:val="center"/>
+        <w:rPr>
+          <w:rFonts w:ascii="Times New Roman" w:hAnsi="Times New Roman" w:cs="Times New Roman"/>
+        </w:rPr>
+      </w:pPr>
+      <w:r>
+        <w:rPr>
+          <w:rFonts w:ascii="Times New Roman" w:hAnsi="Times New Roman" w:cs="Times New Roman"/>
+        </w:rPr>
+        <w:t xml:space="preserve">Gráfico </w:t>
+      </w:r>
+      <w:r>
+        <w:rPr>
+          <w:rFonts w:ascii="Times New Roman" w:hAnsi="Times New Roman" w:cs="Times New Roman"/>
+        </w:rPr>
+        <w:t>3</w:t>
+      </w:r>
+      <w:r>
+        <w:rPr>
+          <w:rFonts w:ascii="Times New Roman" w:hAnsi="Times New Roman" w:cs="Times New Roman"/>
+        </w:rPr>
+        <w:t>. Uso de palavras-chave por ano (</w:t>
+      </w:r>
+      <w:r>
+        <w:rPr>
+          <w:rFonts w:ascii="Times New Roman" w:hAnsi="Times New Roman" w:cs="Times New Roman"/>
+        </w:rPr>
+        <w:t>FHC</w:t>
+      </w:r>
+      <w:r>
+        <w:rPr>
+          <w:rFonts w:ascii="Times New Roman" w:hAnsi="Times New Roman" w:cs="Times New Roman"/>
+        </w:rPr>
+        <w:t>)</w:t>
+      </w:r>
+    </w:p>
+    <w:p>
+      <w:pPr>
         <w:pStyle w:val="ListParagraph"/>
         <w:spacing w:line="360" w:lineRule="auto"/>
         <w:ind w:left="360"/>
@@ -3027,14 +3276,44 @@
           <w:lang w:eastAsia="pt-BR"/>
         </w:rPr>
       </w:pPr>
+      <w:bookmarkStart w:id="0" w:name="_GoBack"/>
+      <w:bookmarkEnd w:id="0"/>
+    </w:p>
+    <w:p>
+      <w:pPr>
+        <w:pStyle w:val="ListParagraph"/>
+        <w:spacing w:line="360" w:lineRule="auto"/>
+        <w:ind w:left="360"/>
+        <w:jc w:val="both"/>
+        <w:rPr>
+          <w:rFonts w:ascii="Times New Roman" w:eastAsia="Times New Roman" w:hAnsi="Times New Roman" w:cs="Times New Roman"/>
+          <w:b/>
+          <w:sz w:val="24"/>
+          <w:lang w:eastAsia="pt-BR"/>
+        </w:rPr>
+      </w:pPr>
+    </w:p>
+    <w:p>
+      <w:pPr>
+        <w:pStyle w:val="ListParagraph"/>
+        <w:spacing w:line="360" w:lineRule="auto"/>
+        <w:ind w:left="360"/>
+        <w:jc w:val="center"/>
+        <w:rPr>
+          <w:rFonts w:ascii="Times New Roman" w:eastAsia="Times New Roman" w:hAnsi="Times New Roman" w:cs="Times New Roman"/>
+          <w:b/>
+          <w:sz w:val="24"/>
+          <w:lang w:eastAsia="pt-BR"/>
+        </w:rPr>
+      </w:pPr>
       <w:r>
         <w:rPr>
           <w:noProof/>
           <w:lang w:val="en-GB" w:eastAsia="en-GB"/>
         </w:rPr>
         <w:drawing>
-          <wp:inline distT="0" distB="0" distL="0" distR="0" wp14:anchorId="75F32D9F" wp14:editId="679E63CC">
-            <wp:extent cx="5731510" cy="3308985"/>
+          <wp:inline distT="0" distB="0" distL="0" distR="0" wp14:anchorId="75F32D9F" wp14:editId="01E248A7">
+            <wp:extent cx="4452731" cy="2570705"/>
             <wp:effectExtent l="0" t="0" r="0" b="0"/>
             <wp:docPr id="7" name="Picture 7"/>
             <wp:cNvGraphicFramePr>
@@ -3056,7 +3335,7 @@
                   <pic:spPr>
                     <a:xfrm>
                       <a:off x="0" y="0"/>
-                      <a:ext cx="5731510" cy="3308985"/>
+                      <a:ext cx="4507879" cy="2602544"/>
                     </a:xfrm>
                     <a:prstGeom prst="rect">
                       <a:avLst/>
@@ -3071,6 +3350,63 @@
     </w:p>
     <w:p>
       <w:pPr>
+        <w:jc w:val="center"/>
+        <w:rPr>
+          <w:rFonts w:ascii="Times New Roman" w:hAnsi="Times New Roman" w:cs="Times New Roman"/>
+        </w:rPr>
+      </w:pPr>
+      <w:r>
+        <w:rPr>
+          <w:rFonts w:ascii="Times New Roman" w:eastAsia="Times New Roman" w:hAnsi="Times New Roman" w:cs="Times New Roman"/>
+          <w:sz w:val="24"/>
+          <w:lang w:eastAsia="pt-BR"/>
+        </w:rPr>
+        <w:t>Gráfico 4.</w:t>
+      </w:r>
+      <w:r>
+        <w:rPr>
+          <w:rFonts w:ascii="Times New Roman" w:eastAsia="Times New Roman" w:hAnsi="Times New Roman" w:cs="Times New Roman"/>
+          <w:b/>
+          <w:sz w:val="24"/>
+          <w:lang w:eastAsia="pt-BR"/>
+        </w:rPr>
+        <w:t xml:space="preserve"> </w:t>
+      </w:r>
+      <w:r>
+        <w:rPr>
+          <w:rFonts w:ascii="Times New Roman" w:hAnsi="Times New Roman" w:cs="Times New Roman"/>
+        </w:rPr>
+        <w:t>Uso de palavras-chave por presidente (</w:t>
+      </w:r>
+      <w:r>
+        <w:rPr>
+          <w:rFonts w:ascii="Times New Roman" w:hAnsi="Times New Roman" w:cs="Times New Roman"/>
+        </w:rPr>
+        <w:t>FHC</w:t>
+      </w:r>
+      <w:r>
+        <w:rPr>
+          <w:rFonts w:ascii="Times New Roman" w:hAnsi="Times New Roman" w:cs="Times New Roman"/>
+        </w:rPr>
+        <w:t>)</w:t>
+      </w:r>
+    </w:p>
+    <w:p>
+      <w:pPr>
+        <w:pStyle w:val="ListParagraph"/>
+        <w:spacing w:line="360" w:lineRule="auto"/>
+        <w:ind w:left="360"/>
+        <w:jc w:val="both"/>
+        <w:rPr>
+          <w:rFonts w:ascii="Times New Roman" w:eastAsia="Times New Roman" w:hAnsi="Times New Roman" w:cs="Times New Roman"/>
+          <w:b/>
+          <w:sz w:val="24"/>
+          <w:lang w:eastAsia="pt-BR"/>
+        </w:rPr>
+      </w:pPr>
+    </w:p>
+    <w:p>
+      <w:pPr>
         <w:rPr>
           <w:rFonts w:ascii="Times New Roman" w:eastAsia="Times New Roman" w:hAnsi="Times New Roman" w:cs="Times New Roman"/>
           <w:b/>
@@ -3137,7 +3473,6 @@
           <w:lang w:eastAsia="pt-BR"/>
         </w:rPr>
       </w:pPr>
-      <w:bookmarkStart w:id="0" w:name="_GoBack"/>
       <w:r>
         <w:rPr>
           <w:lang w:eastAsia="pt-BR"/>
@@ -3185,7 +3520,6 @@
           </wp:inline>
         </w:drawing>
       </w:r>
-      <w:bookmarkEnd w:id="0"/>
       <w:r>
         <w:rPr>
           <w:noProof/>
@@ -8042,7 +8376,7 @@
 </file>
 
 <file path=customXml/itemProps1.xml><?xml version="1.0" encoding="utf-8"?>
-<ds:datastoreItem xmlns:ds="http://schemas.openxmlformats.org/officeDocument/2006/customXml" ds:itemID="{F092C267-2957-4363-A74F-CBC637739D62}">
+<ds:datastoreItem xmlns:ds="http://schemas.openxmlformats.org/officeDocument/2006/customXml" ds:itemID="{805AB11F-9FDF-4570-9EDC-E16D912E041C}">
   <ds:schemaRefs>
     <ds:schemaRef ds:uri="http://schemas.openxmlformats.org/officeDocument/2006/bibliography"/>
   </ds:schemaRefs>

</xml_diff>